<commit_message>
Updated PMIR ForPubliction for CP 1206.
</commit_message>
<xml_diff>
--- a/ForPublication/IHE_ITI_Suppl_PMIR_Rev1-1_TI.docx
+++ b/ForPublication/IHE_ITI_Suppl_PMIR_Rev1-1_TI.docx
@@ -834,6 +834,7 @@
           <w:docPartUnique/>
         </w:docPartObj>
       </w:sdtPr>
+      <w:sdtEndPr/>
       <w:sdtContent>
         <w:p>
           <w:pPr>
@@ -15761,14 +15762,14 @@
                           </a:ln>
                           <a:extLst>
                             <a:ext uri="{909E8E84-426E-40dd-AFC4-6F175D3DCCD1}">
-                              <a14:hiddenFill xmlns="" xmlns:mo="http://schemas.microsoft.com/office/mac/office/2008/main" xmlns:mv="urn:schemas-microsoft-com:mac:vml" xmlns:o="urn:schemas-microsoft-com:office:office" xmlns:v="urn:schemas-microsoft-com:vml" xmlns:w10="urn:schemas-microsoft-com:office:word" xmlns:w="http://schemas.openxmlformats.org/wordprocessingml/2006/main" xmlns:a14="http://schemas.microsoft.com/office/drawing/2010/main" xmlns:arto="http://schemas.microsoft.com/office/word/2006/arto">
+                              <a14:hiddenFill xmlns:arto="http://schemas.microsoft.com/office/word/2006/arto" xmlns:a14="http://schemas.microsoft.com/office/drawing/2010/main" xmlns:w="http://schemas.openxmlformats.org/wordprocessingml/2006/main" xmlns:w10="urn:schemas-microsoft-com:office:word" xmlns:v="urn:schemas-microsoft-com:vml" xmlns:o="urn:schemas-microsoft-com:office:office" xmlns:mv="urn:schemas-microsoft-com:mac:vml" xmlns:mo="http://schemas.microsoft.com/office/mac/office/2008/main" xmlns="">
                                 <a:solidFill>
                                   <a:srgbClr val="FFFFFF"/>
                                 </a:solidFill>
                               </a14:hiddenFill>
                             </a:ext>
                             <a:ext uri="{91240B29-F687-4f45-9708-019B960494DF}">
-                              <a14:hiddenLine xmlns="" xmlns:mo="http://schemas.microsoft.com/office/mac/office/2008/main" xmlns:mv="urn:schemas-microsoft-com:mac:vml" xmlns:o="urn:schemas-microsoft-com:office:office" xmlns:v="urn:schemas-microsoft-com:vml" xmlns:w10="urn:schemas-microsoft-com:office:word" xmlns:w="http://schemas.openxmlformats.org/wordprocessingml/2006/main" xmlns:a14="http://schemas.microsoft.com/office/drawing/2010/main" xmlns:arto="http://schemas.microsoft.com/office/word/2006/arto" w="9525">
+                              <a14:hiddenLine xmlns:arto="http://schemas.microsoft.com/office/word/2006/arto" xmlns:a14="http://schemas.microsoft.com/office/drawing/2010/main" xmlns:w="http://schemas.openxmlformats.org/wordprocessingml/2006/main" xmlns:w10="urn:schemas-microsoft-com:office:word" xmlns:v="urn:schemas-microsoft-com:vml" xmlns:o="urn:schemas-microsoft-com:office:office" xmlns:mv="urn:schemas-microsoft-com:mac:vml" xmlns:mo="http://schemas.microsoft.com/office/mac/office/2008/main" xmlns="" w="9525">
                                 <a:solidFill>
                                   <a:srgbClr val="000000"/>
                                 </a:solidFill>
@@ -15822,14 +15823,14 @@
                           </a:ln>
                           <a:extLst>
                             <a:ext uri="{909E8E84-426E-40dd-AFC4-6F175D3DCCD1}">
-                              <a14:hiddenFill xmlns="" xmlns:mo="http://schemas.microsoft.com/office/mac/office/2008/main" xmlns:mv="urn:schemas-microsoft-com:mac:vml" xmlns:o="urn:schemas-microsoft-com:office:office" xmlns:v="urn:schemas-microsoft-com:vml" xmlns:w10="urn:schemas-microsoft-com:office:word" xmlns:w="http://schemas.openxmlformats.org/wordprocessingml/2006/main" xmlns:a14="http://schemas.microsoft.com/office/drawing/2010/main" xmlns:arto="http://schemas.microsoft.com/office/word/2006/arto">
+                              <a14:hiddenFill xmlns:arto="http://schemas.microsoft.com/office/word/2006/arto" xmlns:a14="http://schemas.microsoft.com/office/drawing/2010/main" xmlns:w="http://schemas.openxmlformats.org/wordprocessingml/2006/main" xmlns:w10="urn:schemas-microsoft-com:office:word" xmlns:v="urn:schemas-microsoft-com:vml" xmlns:o="urn:schemas-microsoft-com:office:office" xmlns:mv="urn:schemas-microsoft-com:mac:vml" xmlns:mo="http://schemas.microsoft.com/office/mac/office/2008/main" xmlns="">
                                 <a:solidFill>
                                   <a:srgbClr val="FFFFFF"/>
                                 </a:solidFill>
                               </a14:hiddenFill>
                             </a:ext>
                             <a:ext uri="{91240B29-F687-4f45-9708-019B960494DF}">
-                              <a14:hiddenLine xmlns="" xmlns:mo="http://schemas.microsoft.com/office/mac/office/2008/main" xmlns:mv="urn:schemas-microsoft-com:mac:vml" xmlns:o="urn:schemas-microsoft-com:office:office" xmlns:v="urn:schemas-microsoft-com:vml" xmlns:w10="urn:schemas-microsoft-com:office:word" xmlns:w="http://schemas.openxmlformats.org/wordprocessingml/2006/main" xmlns:a14="http://schemas.microsoft.com/office/drawing/2010/main" xmlns:arto="http://schemas.microsoft.com/office/word/2006/arto" w="9525">
+                              <a14:hiddenLine xmlns:arto="http://schemas.microsoft.com/office/word/2006/arto" xmlns:a14="http://schemas.microsoft.com/office/drawing/2010/main" xmlns:w="http://schemas.openxmlformats.org/wordprocessingml/2006/main" xmlns:w10="urn:schemas-microsoft-com:office:word" xmlns:v="urn:schemas-microsoft-com:vml" xmlns:o="urn:schemas-microsoft-com:office:office" xmlns:mv="urn:schemas-microsoft-com:mac:vml" xmlns:mo="http://schemas.microsoft.com/office/mac/office/2008/main" xmlns="" w="9525">
                                 <a:solidFill>
                                   <a:srgbClr val="000000"/>
                                 </a:solidFill>
@@ -15885,7 +15886,7 @@
                           </a:ln>
                           <a:extLst>
                             <a:ext uri="{91240B29-F687-4f45-9708-019B960494DF}">
-                              <a14:hiddenLine xmlns="" xmlns:mo="http://schemas.microsoft.com/office/mac/office/2008/main" xmlns:mv="urn:schemas-microsoft-com:mac:vml" xmlns:o="urn:schemas-microsoft-com:office:office" xmlns:v="urn:schemas-microsoft-com:vml" xmlns:w10="urn:schemas-microsoft-com:office:word" xmlns:w="http://schemas.openxmlformats.org/wordprocessingml/2006/main" xmlns:a14="http://schemas.microsoft.com/office/drawing/2010/main" xmlns:arto="http://schemas.microsoft.com/office/word/2006/arto" w="9525">
+                              <a14:hiddenLine xmlns:arto="http://schemas.microsoft.com/office/word/2006/arto" xmlns:a14="http://schemas.microsoft.com/office/drawing/2010/main" xmlns:w="http://schemas.openxmlformats.org/wordprocessingml/2006/main" xmlns:w10="urn:schemas-microsoft-com:office:word" xmlns:v="urn:schemas-microsoft-com:vml" xmlns:o="urn:schemas-microsoft-com:office:office" xmlns:mv="urn:schemas-microsoft-com:mac:vml" xmlns:mo="http://schemas.microsoft.com/office/mac/office/2008/main" xmlns="" w="9525">
                                 <a:solidFill>
                                   <a:srgbClr val="000000"/>
                                 </a:solidFill>
@@ -15945,7 +15946,7 @@
                           </a:ln>
                           <a:extLst>
                             <a:ext uri="{909E8E84-426E-40dd-AFC4-6F175D3DCCD1}">
-                              <a14:hiddenFill xmlns="" xmlns:mo="http://schemas.microsoft.com/office/mac/office/2008/main" xmlns:mv="urn:schemas-microsoft-com:mac:vml" xmlns:o="urn:schemas-microsoft-com:office:office" xmlns:v="urn:schemas-microsoft-com:vml" xmlns:w10="urn:schemas-microsoft-com:office:word" xmlns:w="http://schemas.openxmlformats.org/wordprocessingml/2006/main" xmlns:a14="http://schemas.microsoft.com/office/drawing/2010/main" xmlns:arto="http://schemas.microsoft.com/office/word/2006/arto">
+                              <a14:hiddenFill xmlns:arto="http://schemas.microsoft.com/office/word/2006/arto" xmlns:a14="http://schemas.microsoft.com/office/drawing/2010/main" xmlns:w="http://schemas.openxmlformats.org/wordprocessingml/2006/main" xmlns:w10="urn:schemas-microsoft-com:office:word" xmlns:v="urn:schemas-microsoft-com:vml" xmlns:o="urn:schemas-microsoft-com:office:office" xmlns:mv="urn:schemas-microsoft-com:mac:vml" xmlns:mo="http://schemas.microsoft.com/office/mac/office/2008/main" xmlns="">
                                 <a:noFill/>
                               </a14:hiddenFill>
                             </a:ext>
@@ -15978,7 +15979,7 @@
                           </a:ln>
                           <a:extLst>
                             <a:ext uri="{909E8E84-426E-40dd-AFC4-6F175D3DCCD1}">
-                              <a14:hiddenFill xmlns="" xmlns:mo="http://schemas.microsoft.com/office/mac/office/2008/main" xmlns:mv="urn:schemas-microsoft-com:mac:vml" xmlns:o="urn:schemas-microsoft-com:office:office" xmlns:v="urn:schemas-microsoft-com:vml" xmlns:w10="urn:schemas-microsoft-com:office:word" xmlns:w="http://schemas.openxmlformats.org/wordprocessingml/2006/main" xmlns:a14="http://schemas.microsoft.com/office/drawing/2010/main" xmlns:arto="http://schemas.microsoft.com/office/word/2006/arto">
+                              <a14:hiddenFill xmlns:arto="http://schemas.microsoft.com/office/word/2006/arto" xmlns:a14="http://schemas.microsoft.com/office/drawing/2010/main" xmlns:w="http://schemas.openxmlformats.org/wordprocessingml/2006/main" xmlns:w10="urn:schemas-microsoft-com:office:word" xmlns:v="urn:schemas-microsoft-com:vml" xmlns:o="urn:schemas-microsoft-com:office:office" xmlns:mv="urn:schemas-microsoft-com:mac:vml" xmlns:mo="http://schemas.microsoft.com/office/mac/office/2008/main" xmlns="">
                                 <a:noFill/>
                               </a14:hiddenFill>
                             </a:ext>
@@ -16068,7 +16069,7 @@
                           </a:ln>
                           <a:extLst>
                             <a:ext uri="{909E8E84-426E-40dd-AFC4-6F175D3DCCD1}">
-                              <a14:hiddenFill xmlns="" xmlns:mo="http://schemas.microsoft.com/office/mac/office/2008/main" xmlns:mv="urn:schemas-microsoft-com:mac:vml" xmlns:o="urn:schemas-microsoft-com:office:office" xmlns:v="urn:schemas-microsoft-com:vml" xmlns:w10="urn:schemas-microsoft-com:office:word" xmlns:w="http://schemas.openxmlformats.org/wordprocessingml/2006/main" xmlns:a14="http://schemas.microsoft.com/office/drawing/2010/main" xmlns:arto="http://schemas.microsoft.com/office/word/2006/arto">
+                              <a14:hiddenFill xmlns:arto="http://schemas.microsoft.com/office/word/2006/arto" xmlns:a14="http://schemas.microsoft.com/office/drawing/2010/main" xmlns:w="http://schemas.openxmlformats.org/wordprocessingml/2006/main" xmlns:w10="urn:schemas-microsoft-com:office:word" xmlns:v="urn:schemas-microsoft-com:vml" xmlns:o="urn:schemas-microsoft-com:office:office" xmlns:mv="urn:schemas-microsoft-com:mac:vml" xmlns:mo="http://schemas.microsoft.com/office/mac/office/2008/main" xmlns="">
                                 <a:noFill/>
                               </a14:hiddenFill>
                             </a:ext>
@@ -16097,7 +16098,7 @@
                           </a:ln>
                           <a:extLst>
                             <a:ext uri="{91240B29-F687-4f45-9708-019B960494DF}">
-                              <a14:hiddenLine xmlns="" xmlns:mo="http://schemas.microsoft.com/office/mac/office/2008/main" xmlns:mv="urn:schemas-microsoft-com:mac:vml" xmlns:o="urn:schemas-microsoft-com:office:office" xmlns:v="urn:schemas-microsoft-com:vml" xmlns:w10="urn:schemas-microsoft-com:office:word" xmlns:w="http://schemas.openxmlformats.org/wordprocessingml/2006/main" xmlns:a14="http://schemas.microsoft.com/office/drawing/2010/main" xmlns:arto="http://schemas.microsoft.com/office/word/2006/arto" w="9525">
+                              <a14:hiddenLine xmlns:arto="http://schemas.microsoft.com/office/word/2006/arto" xmlns:a14="http://schemas.microsoft.com/office/drawing/2010/main" xmlns:w="http://schemas.openxmlformats.org/wordprocessingml/2006/main" xmlns:w10="urn:schemas-microsoft-com:office:word" xmlns:v="urn:schemas-microsoft-com:vml" xmlns:o="urn:schemas-microsoft-com:office:office" xmlns:mv="urn:schemas-microsoft-com:mac:vml" xmlns:mo="http://schemas.microsoft.com/office/mac/office/2008/main" xmlns="" w="9525">
                                 <a:solidFill>
                                   <a:srgbClr val="000000"/>
                                 </a:solidFill>
@@ -16156,7 +16157,7 @@
                           </a:ln>
                           <a:extLst>
                             <a:ext uri="{909E8E84-426E-40dd-AFC4-6F175D3DCCD1}">
-                              <a14:hiddenFill xmlns="" xmlns:mo="http://schemas.microsoft.com/office/mac/office/2008/main" xmlns:mv="urn:schemas-microsoft-com:mac:vml" xmlns:o="urn:schemas-microsoft-com:office:office" xmlns:v="urn:schemas-microsoft-com:vml" xmlns:w10="urn:schemas-microsoft-com:office:word" xmlns:w="http://schemas.openxmlformats.org/wordprocessingml/2006/main" xmlns:a14="http://schemas.microsoft.com/office/drawing/2010/main" xmlns:arto="http://schemas.microsoft.com/office/word/2006/arto">
+                              <a14:hiddenFill xmlns:arto="http://schemas.microsoft.com/office/word/2006/arto" xmlns:a14="http://schemas.microsoft.com/office/drawing/2010/main" xmlns:w="http://schemas.openxmlformats.org/wordprocessingml/2006/main" xmlns:w10="urn:schemas-microsoft-com:office:word" xmlns:v="urn:schemas-microsoft-com:vml" xmlns:o="urn:schemas-microsoft-com:office:office" xmlns:mv="urn:schemas-microsoft-com:mac:vml" xmlns:mo="http://schemas.microsoft.com/office/mac/office/2008/main" xmlns="">
                                 <a:noFill/>
                               </a14:hiddenFill>
                             </a:ext>
@@ -20033,15 +20034,51 @@
                 <w:sz w:val="24"/>
                 <w:szCs w:val="24"/>
               </w:rPr>
-              <w:t xml:space="preserve">Shall by a reference to </w:t>
-            </w:r>
+              <w:t xml:space="preserve">Shall </w:t>
+            </w:r>
+            <w:commentRangeStart w:id="242"/>
+            <w:del w:id="243" w:author="Luke Duncan" w:date="2020-05-05T12:43:00Z">
+              <w:r>
+                <w:rPr>
+                  <w:rStyle w:val="TableEntryChar"/>
+                  <w:sz w:val="24"/>
+                  <w:szCs w:val="24"/>
+                </w:rPr>
+                <w:delText xml:space="preserve">by </w:delText>
+              </w:r>
+            </w:del>
+            <w:ins w:id="244" w:author="Luke Duncan" w:date="2020-05-05T12:43:00Z">
+              <w:r>
+                <w:rPr>
+                  <w:rStyle w:val="TableEntryChar"/>
+                  <w:sz w:val="24"/>
+                  <w:szCs w:val="24"/>
+                </w:rPr>
+                <w:t>be</w:t>
+              </w:r>
+              <w:r>
+                <w:rPr>
+                  <w:rStyle w:val="TableEntryChar"/>
+                  <w:sz w:val="24"/>
+                  <w:szCs w:val="24"/>
+                </w:rPr>
+                <w:t xml:space="preserve"> </w:t>
+              </w:r>
+              <w:commentRangeEnd w:id="242"/>
+              <w:r>
+                <w:rPr>
+                  <w:rStyle w:val="CommentReference"/>
+                </w:rPr>
+                <w:commentReference w:id="242"/>
+              </w:r>
+            </w:ins>
             <w:r>
               <w:rPr>
                 <w:rStyle w:val="TableEntryChar"/>
                 <w:sz w:val="24"/>
                 <w:szCs w:val="24"/>
               </w:rPr>
-              <w:t>a</w:t>
+              <w:t xml:space="preserve">a reference to </w:t>
             </w:r>
             <w:r>
               <w:rPr>
@@ -20049,27 +20086,35 @@
                 <w:sz w:val="24"/>
                 <w:szCs w:val="24"/>
               </w:rPr>
-              <w:t xml:space="preserve"> </w:t>
-            </w:r>
-            <w:proofErr w:type="spellStart"/>
-            <w:r>
-              <w:t>RelatedPerson</w:t>
-            </w:r>
-            <w:proofErr w:type="spellEnd"/>
+              <w:t>a</w:t>
+            </w:r>
             <w:r>
               <w:rPr>
                 <w:rStyle w:val="TableEntryChar"/>
                 <w:sz w:val="24"/>
                 <w:szCs w:val="24"/>
               </w:rPr>
-              <w:t xml:space="preserve"> Resource</w:t>
-            </w:r>
+              <w:t xml:space="preserve"> </w:t>
+            </w:r>
+            <w:proofErr w:type="spellStart"/>
+            <w:r>
+              <w:t>RelatedPerson</w:t>
+            </w:r>
+            <w:proofErr w:type="spellEnd"/>
             <w:r>
               <w:rPr>
                 <w:rStyle w:val="TableEntryChar"/>
                 <w:sz w:val="24"/>
                 <w:szCs w:val="24"/>
               </w:rPr>
+              <w:t xml:space="preserve"> Resource</w:t>
+            </w:r>
+            <w:r>
+              <w:rPr>
+                <w:rStyle w:val="TableEntryChar"/>
+                <w:sz w:val="24"/>
+                <w:szCs w:val="24"/>
+              </w:rPr>
               <w:t>.</w:t>
             </w:r>
           </w:p>
@@ -20085,12 +20130,12 @@
       <w:pPr>
         <w:pStyle w:val="Heading6"/>
       </w:pPr>
-      <w:bookmarkStart w:id="242" w:name="_Toc26443761"/>
-      <w:commentRangeStart w:id="243"/>
+      <w:bookmarkStart w:id="245" w:name="_Toc26443761"/>
+      <w:commentRangeStart w:id="246"/>
       <w:r>
         <w:t>3</w:t>
       </w:r>
-      <w:commentRangeEnd w:id="243"/>
+      <w:commentRangeEnd w:id="246"/>
       <w:r>
         <w:rPr>
           <w:rStyle w:val="CommentReference"/>
@@ -20098,7 +20143,7 @@
           <w:b w:val="0"/>
           <w:color w:val="auto"/>
         </w:rPr>
-        <w:commentReference w:id="243"/>
+        <w:commentReference w:id="246"/>
       </w:r>
       <w:r>
         <w:t>.</w:t>
@@ -20109,12 +20154,12 @@
       <w:r>
         <w:t>.4.1.2.</w:t>
       </w:r>
-      <w:ins w:id="244" w:author="Luke Duncan" w:date="2020-04-09T14:19:00Z">
+      <w:ins w:id="247" w:author="Luke Duncan" w:date="2020-04-09T14:19:00Z">
         <w:r>
           <w:t>6</w:t>
         </w:r>
       </w:ins>
-      <w:del w:id="245" w:author="Luke Duncan" w:date="2020-04-09T14:19:00Z">
+      <w:del w:id="248" w:author="Luke Duncan" w:date="2020-04-09T14:19:00Z">
         <w:r>
           <w:delText>5</w:delText>
         </w:r>
@@ -20128,7 +20173,7 @@
       <w:r>
         <w:t xml:space="preserve"> for a Merge</w:t>
       </w:r>
-      <w:bookmarkEnd w:id="242"/>
+      <w:bookmarkEnd w:id="245"/>
     </w:p>
     <w:p>
       <w:pPr>
@@ -20143,12 +20188,12 @@
       <w:r>
         <w:t>.4.1.2.</w:t>
       </w:r>
-      <w:ins w:id="246" w:author="Luke Duncan" w:date="2020-04-09T14:19:00Z">
+      <w:ins w:id="249" w:author="Luke Duncan" w:date="2020-04-09T14:19:00Z">
         <w:r>
           <w:t>6</w:t>
         </w:r>
       </w:ins>
-      <w:del w:id="247" w:author="Luke Duncan" w:date="2020-04-09T14:19:00Z">
+      <w:del w:id="250" w:author="Luke Duncan" w:date="2020-04-09T14:19:00Z">
         <w:r>
           <w:delText>5</w:delText>
         </w:r>
@@ -20258,7 +20303,7 @@
       <w:pPr>
         <w:pStyle w:val="XMLFragment"/>
         <w:rPr>
-          <w:ins w:id="248" w:author="Luke Duncan" w:date="2020-04-09T14:20:00Z"/>
+          <w:ins w:id="251" w:author="Luke Duncan" w:date="2020-04-09T14:20:00Z"/>
           <w:noProof w:val="0"/>
         </w:rPr>
       </w:pPr>
@@ -20268,7 +20313,7 @@
         </w:rPr>
         <w:t xml:space="preserve">      </w:t>
       </w:r>
-      <w:ins w:id="249" w:author="Luke Duncan" w:date="2020-04-09T14:20:00Z">
+      <w:ins w:id="252" w:author="Luke Duncan" w:date="2020-04-09T14:20:00Z">
         <w:r>
           <w:rPr>
             <w:noProof w:val="0"/>
@@ -20323,11 +20368,11 @@
       <w:pPr>
         <w:pStyle w:val="XMLFragment"/>
         <w:rPr>
-          <w:ins w:id="250" w:author="Luke Duncan" w:date="2020-04-09T14:19:00Z"/>
+          <w:ins w:id="253" w:author="Luke Duncan" w:date="2020-04-09T14:19:00Z"/>
           <w:noProof w:val="0"/>
         </w:rPr>
       </w:pPr>
-      <w:ins w:id="251" w:author="Luke Duncan" w:date="2020-04-09T14:20:00Z">
+      <w:ins w:id="254" w:author="Luke Duncan" w:date="2020-04-09T14:20:00Z">
         <w:r>
           <w:rPr>
             <w:noProof w:val="0"/>
@@ -20340,11 +20385,11 @@
       <w:pPr>
         <w:pStyle w:val="XMLFragment"/>
         <w:rPr>
-          <w:ins w:id="252" w:author="Luke Duncan" w:date="2020-04-09T14:20:00Z"/>
+          <w:ins w:id="255" w:author="Luke Duncan" w:date="2020-04-09T14:20:00Z"/>
           <w:noProof w:val="0"/>
         </w:rPr>
       </w:pPr>
-      <w:ins w:id="253" w:author="Luke Duncan" w:date="2020-04-09T14:19:00Z">
+      <w:ins w:id="256" w:author="Luke Duncan" w:date="2020-04-09T14:19:00Z">
         <w:r>
           <w:rPr>
             <w:noProof w:val="0"/>
@@ -20352,7 +20397,7 @@
           <w:t xml:space="preserve">      </w:t>
         </w:r>
       </w:ins>
-      <w:ins w:id="254" w:author="Luke Duncan" w:date="2020-04-09T14:20:00Z">
+      <w:ins w:id="257" w:author="Luke Duncan" w:date="2020-04-09T14:20:00Z">
         <w:r>
           <w:rPr>
             <w:noProof w:val="0"/>
@@ -20402,7 +20447,7 @@
           <w:noProof w:val="0"/>
         </w:rPr>
       </w:pPr>
-      <w:ins w:id="255" w:author="Luke Duncan" w:date="2020-04-09T14:20:00Z">
+      <w:ins w:id="258" w:author="Luke Duncan" w:date="2020-04-09T14:20:00Z">
         <w:r>
           <w:rPr>
             <w:noProof w:val="0"/>
@@ -20415,7 +20460,7 @@
       <w:pPr>
         <w:pStyle w:val="XMLFragment"/>
         <w:rPr>
-          <w:ins w:id="256" w:author="Luke Duncan" w:date="2020-04-09T14:46:00Z"/>
+          <w:ins w:id="259" w:author="Luke Duncan" w:date="2020-04-09T14:46:00Z"/>
           <w:noProof w:val="0"/>
         </w:rPr>
       </w:pPr>
@@ -20425,7 +20470,7 @@
         </w:rPr>
         <w:t xml:space="preserve">      </w:t>
       </w:r>
-      <w:ins w:id="257" w:author="Luke Duncan" w:date="2020-04-09T14:20:00Z">
+      <w:ins w:id="260" w:author="Luke Duncan" w:date="2020-04-09T14:20:00Z">
         <w:r>
           <w:rPr>
             <w:noProof w:val="0"/>
@@ -20496,11 +20541,11 @@
       <w:pPr>
         <w:pStyle w:val="XMLFragment"/>
         <w:rPr>
-          <w:ins w:id="258" w:author="Luke Duncan" w:date="2020-04-09T14:46:00Z"/>
+          <w:ins w:id="261" w:author="Luke Duncan" w:date="2020-04-09T14:46:00Z"/>
           <w:noProof w:val="0"/>
         </w:rPr>
       </w:pPr>
-      <w:ins w:id="259" w:author="Luke Duncan" w:date="2020-04-09T14:46:00Z">
+      <w:ins w:id="262" w:author="Luke Duncan" w:date="2020-04-09T14:46:00Z">
         <w:r>
           <w:rPr>
             <w:noProof w:val="0"/>
@@ -20513,11 +20558,11 @@
       <w:pPr>
         <w:pStyle w:val="XMLFragment"/>
         <w:rPr>
-          <w:ins w:id="260" w:author="Luke Duncan" w:date="2020-04-09T14:46:00Z"/>
+          <w:ins w:id="263" w:author="Luke Duncan" w:date="2020-04-09T14:46:00Z"/>
           <w:noProof w:val="0"/>
         </w:rPr>
       </w:pPr>
-      <w:ins w:id="261" w:author="Luke Duncan" w:date="2020-04-09T14:46:00Z">
+      <w:ins w:id="264" w:author="Luke Duncan" w:date="2020-04-09T14:46:00Z">
         <w:r>
           <w:rPr>
             <w:noProof w:val="0"/>
@@ -20547,7 +20592,7 @@
           <w:noProof w:val="0"/>
         </w:rPr>
       </w:pPr>
-      <w:ins w:id="262" w:author="Luke Duncan" w:date="2020-04-09T14:46:00Z">
+      <w:ins w:id="265" w:author="Luke Duncan" w:date="2020-04-09T14:46:00Z">
         <w:r>
           <w:rPr>
             <w:noProof w:val="0"/>
@@ -20569,7 +20614,7 @@
         </w:rPr>
         <w:t xml:space="preserve">      </w:t>
       </w:r>
-      <w:ins w:id="263" w:author="Luke Duncan" w:date="2020-04-09T14:20:00Z">
+      <w:ins w:id="266" w:author="Luke Duncan" w:date="2020-04-09T14:20:00Z">
         <w:r>
           <w:rPr>
             <w:noProof w:val="0"/>
@@ -20597,7 +20642,7 @@
         </w:rPr>
         <w:t xml:space="preserve">        </w:t>
       </w:r>
-      <w:ins w:id="264" w:author="Luke Duncan" w:date="2020-04-09T14:20:00Z">
+      <w:ins w:id="267" w:author="Luke Duncan" w:date="2020-04-09T14:20:00Z">
         <w:r>
           <w:rPr>
             <w:noProof w:val="0"/>
@@ -20625,7 +20670,7 @@
         </w:rPr>
         <w:t xml:space="preserve">          </w:t>
       </w:r>
-      <w:ins w:id="265" w:author="Luke Duncan" w:date="2020-04-09T14:20:00Z">
+      <w:ins w:id="268" w:author="Luke Duncan" w:date="2020-04-09T14:20:00Z">
         <w:r>
           <w:rPr>
             <w:noProof w:val="0"/>
@@ -20639,7 +20684,7 @@
         </w:rPr>
         <w:t>"reference": "</w:t>
       </w:r>
-      <w:del w:id="266" w:author="Luke Duncan" w:date="2020-04-09T14:21:00Z">
+      <w:del w:id="269" w:author="Luke Duncan" w:date="2020-04-09T14:21:00Z">
         <w:r>
           <w:rPr>
             <w:noProof w:val="0"/>
@@ -20647,7 +20692,7 @@
           <w:delText>Patient/123</w:delText>
         </w:r>
       </w:del>
-      <w:ins w:id="267" w:author="Luke Duncan" w:date="2020-04-09T14:21:00Z">
+      <w:ins w:id="270" w:author="Luke Duncan" w:date="2020-04-09T14:21:00Z">
         <w:r>
           <w:rPr>
             <w:noProof w:val="0"/>
@@ -20683,90 +20728,6 @@
         </w:rPr>
         <w:t xml:space="preserve">        </w:t>
       </w:r>
-      <w:ins w:id="268" w:author="Luke Duncan" w:date="2020-04-09T14:20:00Z">
-        <w:r>
-          <w:rPr>
-            <w:noProof w:val="0"/>
-          </w:rPr>
-          <w:t xml:space="preserve">  </w:t>
-        </w:r>
-      </w:ins>
-      <w:r>
-        <w:rPr>
-          <w:noProof w:val="0"/>
-        </w:rPr>
-        <w:t>}</w:t>
-      </w:r>
-    </w:p>
-    <w:p>
-      <w:pPr>
-        <w:pStyle w:val="XMLFragment"/>
-        <w:rPr>
-          <w:noProof w:val="0"/>
-        </w:rPr>
-      </w:pPr>
-      <w:r>
-        <w:rPr>
-          <w:noProof w:val="0"/>
-        </w:rPr>
-        <w:t xml:space="preserve">      </w:t>
-      </w:r>
-      <w:ins w:id="269" w:author="Luke Duncan" w:date="2020-04-09T14:20:00Z">
-        <w:r>
-          <w:rPr>
-            <w:noProof w:val="0"/>
-          </w:rPr>
-          <w:t xml:space="preserve">  </w:t>
-        </w:r>
-      </w:ins>
-      <w:r>
-        <w:rPr>
-          <w:noProof w:val="0"/>
-        </w:rPr>
-        <w:t xml:space="preserve">],  </w:t>
-      </w:r>
-    </w:p>
-    <w:p>
-      <w:pPr>
-        <w:pStyle w:val="XMLFragment"/>
-        <w:rPr>
-          <w:noProof w:val="0"/>
-        </w:rPr>
-      </w:pPr>
-      <w:r>
-        <w:rPr>
-          <w:noProof w:val="0"/>
-        </w:rPr>
-        <w:t xml:space="preserve">      </w:t>
-      </w:r>
-      <w:ins w:id="270" w:author="Luke Duncan" w:date="2020-04-09T14:20:00Z">
-        <w:r>
-          <w:rPr>
-            <w:noProof w:val="0"/>
-          </w:rPr>
-          <w:t xml:space="preserve">  </w:t>
-        </w:r>
-      </w:ins>
-      <w:r>
-        <w:rPr>
-          <w:noProof w:val="0"/>
-        </w:rPr>
-        <w:t>"destination": [</w:t>
-      </w:r>
-    </w:p>
-    <w:p>
-      <w:pPr>
-        <w:pStyle w:val="XMLFragment"/>
-        <w:rPr>
-          <w:noProof w:val="0"/>
-        </w:rPr>
-      </w:pPr>
-      <w:r>
-        <w:rPr>
-          <w:noProof w:val="0"/>
-        </w:rPr>
-        <w:t xml:space="preserve">        </w:t>
-      </w:r>
       <w:ins w:id="271" w:author="Luke Duncan" w:date="2020-04-09T14:20:00Z">
         <w:r>
           <w:rPr>
@@ -20779,7 +20740,7 @@
         <w:rPr>
           <w:noProof w:val="0"/>
         </w:rPr>
-        <w:t>{</w:t>
+        <w:t>}</w:t>
       </w:r>
     </w:p>
     <w:p>
@@ -20793,7 +20754,7 @@
         <w:rPr>
           <w:noProof w:val="0"/>
         </w:rPr>
-        <w:t xml:space="preserve">          </w:t>
+        <w:t xml:space="preserve">      </w:t>
       </w:r>
       <w:ins w:id="272" w:author="Luke Duncan" w:date="2020-04-09T14:20:00Z">
         <w:r>
@@ -20807,21 +20768,7 @@
         <w:rPr>
           <w:noProof w:val="0"/>
         </w:rPr>
-        <w:t>"endpoint": "http://example.com/</w:t>
-      </w:r>
-      <w:proofErr w:type="spellStart"/>
-      <w:r>
-        <w:rPr>
-          <w:noProof w:val="0"/>
-        </w:rPr>
-        <w:t>patientEndpoint</w:t>
-      </w:r>
-      <w:proofErr w:type="spellEnd"/>
-      <w:r>
-        <w:rPr>
-          <w:noProof w:val="0"/>
-        </w:rPr>
-        <w:t>"</w:t>
+        <w:t xml:space="preserve">],  </w:t>
       </w:r>
     </w:p>
     <w:p>
@@ -20835,7 +20782,7 @@
         <w:rPr>
           <w:noProof w:val="0"/>
         </w:rPr>
-        <w:t xml:space="preserve">        </w:t>
+        <w:t xml:space="preserve">      </w:t>
       </w:r>
       <w:ins w:id="273" w:author="Luke Duncan" w:date="2020-04-09T14:20:00Z">
         <w:r>
@@ -20849,14 +20796,13 @@
         <w:rPr>
           <w:noProof w:val="0"/>
         </w:rPr>
-        <w:t>}</w:t>
+        <w:t>"destination": [</w:t>
       </w:r>
     </w:p>
     <w:p>
       <w:pPr>
         <w:pStyle w:val="XMLFragment"/>
         <w:rPr>
-          <w:ins w:id="274" w:author="Luke Duncan" w:date="2020-04-09T14:20:00Z"/>
           <w:noProof w:val="0"/>
         </w:rPr>
       </w:pPr>
@@ -20864,7 +20810,35 @@
         <w:rPr>
           <w:noProof w:val="0"/>
         </w:rPr>
-        <w:t xml:space="preserve">      </w:t>
+        <w:t xml:space="preserve">        </w:t>
+      </w:r>
+      <w:ins w:id="274" w:author="Luke Duncan" w:date="2020-04-09T14:20:00Z">
+        <w:r>
+          <w:rPr>
+            <w:noProof w:val="0"/>
+          </w:rPr>
+          <w:t xml:space="preserve">  </w:t>
+        </w:r>
+      </w:ins>
+      <w:r>
+        <w:rPr>
+          <w:noProof w:val="0"/>
+        </w:rPr>
+        <w:t>{</w:t>
+      </w:r>
+    </w:p>
+    <w:p>
+      <w:pPr>
+        <w:pStyle w:val="XMLFragment"/>
+        <w:rPr>
+          <w:noProof w:val="0"/>
+        </w:rPr>
+      </w:pPr>
+      <w:r>
+        <w:rPr>
+          <w:noProof w:val="0"/>
+        </w:rPr>
+        <w:t xml:space="preserve">          </w:t>
       </w:r>
       <w:ins w:id="275" w:author="Luke Duncan" w:date="2020-04-09T14:20:00Z">
         <w:r>
@@ -20878,7 +20852,21 @@
         <w:rPr>
           <w:noProof w:val="0"/>
         </w:rPr>
-        <w:t>]</w:t>
+        <w:t>"endpoint": "http://example.com/</w:t>
+      </w:r>
+      <w:proofErr w:type="spellStart"/>
+      <w:r>
+        <w:rPr>
+          <w:noProof w:val="0"/>
+        </w:rPr>
+        <w:t>patientEndpoint</w:t>
+      </w:r>
+      <w:proofErr w:type="spellEnd"/>
+      <w:r>
+        <w:rPr>
+          <w:noProof w:val="0"/>
+        </w:rPr>
+        <w:t>"</w:t>
       </w:r>
     </w:p>
     <w:p>
@@ -20888,7 +20876,64 @@
           <w:noProof w:val="0"/>
         </w:rPr>
       </w:pPr>
+      <w:r>
+        <w:rPr>
+          <w:noProof w:val="0"/>
+        </w:rPr>
+        <w:t xml:space="preserve">        </w:t>
+      </w:r>
       <w:ins w:id="276" w:author="Luke Duncan" w:date="2020-04-09T14:20:00Z">
+        <w:r>
+          <w:rPr>
+            <w:noProof w:val="0"/>
+          </w:rPr>
+          <w:t xml:space="preserve">  </w:t>
+        </w:r>
+      </w:ins>
+      <w:r>
+        <w:rPr>
+          <w:noProof w:val="0"/>
+        </w:rPr>
+        <w:t>}</w:t>
+      </w:r>
+    </w:p>
+    <w:p>
+      <w:pPr>
+        <w:pStyle w:val="XMLFragment"/>
+        <w:rPr>
+          <w:ins w:id="277" w:author="Luke Duncan" w:date="2020-04-09T14:20:00Z"/>
+          <w:noProof w:val="0"/>
+        </w:rPr>
+      </w:pPr>
+      <w:r>
+        <w:rPr>
+          <w:noProof w:val="0"/>
+        </w:rPr>
+        <w:t xml:space="preserve">      </w:t>
+      </w:r>
+      <w:ins w:id="278" w:author="Luke Duncan" w:date="2020-04-09T14:20:00Z">
+        <w:r>
+          <w:rPr>
+            <w:noProof w:val="0"/>
+          </w:rPr>
+          <w:t xml:space="preserve">  </w:t>
+        </w:r>
+      </w:ins>
+      <w:r>
+        <w:rPr>
+          <w:noProof w:val="0"/>
+        </w:rPr>
+        <w:t>]</w:t>
+      </w:r>
+    </w:p>
+    <w:p>
+      <w:pPr>
+        <w:pStyle w:val="XMLFragment"/>
+        <w:rPr>
+          <w:noProof w:val="0"/>
+        </w:rPr>
+      </w:pPr>
+      <w:ins w:id="279" w:author="Luke Duncan" w:date="2020-04-09T14:20:00Z">
         <w:r>
           <w:rPr>
             <w:noProof w:val="0"/>
@@ -20921,7 +20966,7 @@
       <w:pPr>
         <w:pStyle w:val="XMLFragment"/>
         <w:rPr>
-          <w:ins w:id="277" w:author="Luke Duncan" w:date="2020-04-09T14:21:00Z"/>
+          <w:ins w:id="280" w:author="Luke Duncan" w:date="2020-04-09T14:21:00Z"/>
           <w:noProof w:val="0"/>
         </w:rPr>
       </w:pPr>
@@ -20939,7 +20984,7 @@
           <w:noProof w:val="0"/>
         </w:rPr>
       </w:pPr>
-      <w:ins w:id="278" w:author="Luke Duncan" w:date="2020-04-09T14:21:00Z">
+      <w:ins w:id="281" w:author="Luke Duncan" w:date="2020-04-09T14:21:00Z">
         <w:r>
           <w:rPr>
             <w:noProof w:val="0"/>
@@ -20953,7 +20998,7 @@
         </w:rPr>
         <w:t xml:space="preserve"> </w:t>
       </w:r>
-      <w:ins w:id="279" w:author="Luke Duncan" w:date="2020-04-09T14:21:00Z">
+      <w:ins w:id="282" w:author="Luke Duncan" w:date="2020-04-09T14:21:00Z">
         <w:r>
           <w:rPr>
             <w:noProof w:val="0"/>
@@ -21014,7 +21059,7 @@
       <w:pPr>
         <w:pStyle w:val="XMLFragment"/>
         <w:rPr>
-          <w:ins w:id="280" w:author="Luke Duncan" w:date="2020-04-09T14:41:00Z"/>
+          <w:ins w:id="283" w:author="Luke Duncan" w:date="2020-04-09T14:41:00Z"/>
           <w:noProof w:val="0"/>
         </w:rPr>
       </w:pPr>
@@ -21029,11 +21074,11 @@
       <w:pPr>
         <w:pStyle w:val="XMLFragment"/>
         <w:rPr>
-          <w:ins w:id="281" w:author="Luke Duncan" w:date="2020-04-09T14:41:00Z"/>
+          <w:ins w:id="284" w:author="Luke Duncan" w:date="2020-04-09T14:41:00Z"/>
           <w:noProof w:val="0"/>
         </w:rPr>
       </w:pPr>
-      <w:ins w:id="282" w:author="Luke Duncan" w:date="2020-04-09T14:41:00Z">
+      <w:ins w:id="285" w:author="Luke Duncan" w:date="2020-04-09T14:41:00Z">
         <w:r>
           <w:rPr>
             <w:noProof w:val="0"/>
@@ -21060,11 +21105,11 @@
       <w:pPr>
         <w:pStyle w:val="XMLFragment"/>
         <w:rPr>
-          <w:ins w:id="283" w:author="Luke Duncan" w:date="2020-04-09T14:41:00Z"/>
+          <w:ins w:id="286" w:author="Luke Duncan" w:date="2020-04-09T14:41:00Z"/>
           <w:noProof w:val="0"/>
         </w:rPr>
       </w:pPr>
-      <w:ins w:id="284" w:author="Luke Duncan" w:date="2020-04-09T14:41:00Z">
+      <w:ins w:id="287" w:author="Luke Duncan" w:date="2020-04-09T14:41:00Z">
         <w:r>
           <w:rPr>
             <w:noProof w:val="0"/>
@@ -21091,11 +21136,11 @@
       <w:pPr>
         <w:pStyle w:val="XMLFragment"/>
         <w:rPr>
-          <w:ins w:id="285" w:author="Luke Duncan" w:date="2020-04-09T14:38:00Z"/>
+          <w:ins w:id="288" w:author="Luke Duncan" w:date="2020-04-09T14:38:00Z"/>
           <w:noProof w:val="0"/>
         </w:rPr>
       </w:pPr>
-      <w:ins w:id="286" w:author="Luke Duncan" w:date="2020-04-09T14:41:00Z">
+      <w:ins w:id="289" w:author="Luke Duncan" w:date="2020-04-09T14:41:00Z">
         <w:r>
           <w:rPr>
             <w:noProof w:val="0"/>
@@ -21108,11 +21153,11 @@
       <w:pPr>
         <w:pStyle w:val="XMLFragment"/>
         <w:rPr>
-          <w:ins w:id="287" w:author="Luke Duncan" w:date="2020-04-09T14:38:00Z"/>
+          <w:ins w:id="290" w:author="Luke Duncan" w:date="2020-04-09T14:38:00Z"/>
           <w:noProof w:val="0"/>
         </w:rPr>
       </w:pPr>
-      <w:ins w:id="288" w:author="Luke Duncan" w:date="2020-04-09T14:38:00Z">
+      <w:ins w:id="291" w:author="Luke Duncan" w:date="2020-04-09T14:38:00Z">
         <w:r>
           <w:rPr>
             <w:noProof w:val="0"/>
@@ -21120,7 +21165,7 @@
           <w:t xml:space="preserve">        </w:t>
         </w:r>
       </w:ins>
-      <w:ins w:id="289" w:author="Luke Duncan" w:date="2020-04-09T14:41:00Z">
+      <w:ins w:id="292" w:author="Luke Duncan" w:date="2020-04-09T14:41:00Z">
         <w:r>
           <w:rPr>
             <w:noProof w:val="0"/>
@@ -21128,7 +21173,7 @@
           <w:t>"</w:t>
         </w:r>
       </w:ins>
-      <w:ins w:id="290" w:author="Luke Duncan" w:date="2020-04-09T14:38:00Z">
+      <w:ins w:id="293" w:author="Luke Duncan" w:date="2020-04-09T14:38:00Z">
         <w:r>
           <w:rPr>
             <w:noProof w:val="0"/>
@@ -21141,11 +21186,11 @@
       <w:pPr>
         <w:pStyle w:val="XMLFragment"/>
         <w:rPr>
-          <w:ins w:id="291" w:author="Luke Duncan" w:date="2020-04-09T14:41:00Z"/>
+          <w:ins w:id="294" w:author="Luke Duncan" w:date="2020-04-09T14:41:00Z"/>
           <w:noProof w:val="0"/>
         </w:rPr>
       </w:pPr>
-      <w:ins w:id="292" w:author="Luke Duncan" w:date="2020-04-09T14:38:00Z">
+      <w:ins w:id="295" w:author="Luke Duncan" w:date="2020-04-09T14:38:00Z">
         <w:r>
           <w:rPr>
             <w:noProof w:val="0"/>
@@ -21158,11 +21203,11 @@
       <w:pPr>
         <w:pStyle w:val="XMLFragment"/>
         <w:rPr>
-          <w:ins w:id="293" w:author="Luke Duncan" w:date="2020-04-09T14:38:00Z"/>
+          <w:ins w:id="296" w:author="Luke Duncan" w:date="2020-04-09T14:38:00Z"/>
           <w:noProof w:val="0"/>
         </w:rPr>
       </w:pPr>
-      <w:ins w:id="294" w:author="Luke Duncan" w:date="2020-04-09T14:42:00Z">
+      <w:ins w:id="297" w:author="Luke Duncan" w:date="2020-04-09T14:42:00Z">
         <w:r>
           <w:rPr>
             <w:noProof w:val="0"/>
@@ -21212,7 +21257,7 @@
           <w:noProof w:val="0"/>
         </w:rPr>
       </w:pPr>
-      <w:ins w:id="295" w:author="Luke Duncan" w:date="2020-04-09T14:38:00Z">
+      <w:ins w:id="298" w:author="Luke Duncan" w:date="2020-04-09T14:38:00Z">
         <w:r>
           <w:rPr>
             <w:noProof w:val="0"/>
@@ -21225,122 +21270,6 @@
           <w:noProof w:val="0"/>
         </w:rPr>
         <w:t xml:space="preserve"> </w:t>
-      </w:r>
-    </w:p>
-    <w:p>
-      <w:pPr>
-        <w:pStyle w:val="XMLFragment"/>
-        <w:rPr>
-          <w:noProof w:val="0"/>
-        </w:rPr>
-      </w:pPr>
-      <w:r>
-        <w:rPr>
-          <w:noProof w:val="0"/>
-        </w:rPr>
-        <w:t xml:space="preserve">      </w:t>
-      </w:r>
-      <w:r>
-        <w:rPr>
-          <w:noProof w:val="0"/>
-        </w:rPr>
-        <w:t xml:space="preserve">  </w:t>
-      </w:r>
-      <w:ins w:id="296" w:author="Luke Duncan" w:date="2020-04-09T14:38:00Z">
-        <w:r>
-          <w:rPr>
-            <w:noProof w:val="0"/>
-          </w:rPr>
-          <w:t xml:space="preserve">      </w:t>
-        </w:r>
-      </w:ins>
-      <w:r>
-        <w:rPr>
-          <w:noProof w:val="0"/>
-        </w:rPr>
-        <w:t>"</w:t>
-      </w:r>
-      <w:proofErr w:type="spellStart"/>
-      <w:r>
-        <w:rPr>
-          <w:noProof w:val="0"/>
-        </w:rPr>
-        <w:t>resourceType</w:t>
-      </w:r>
-      <w:proofErr w:type="spellEnd"/>
-      <w:r>
-        <w:rPr>
-          <w:noProof w:val="0"/>
-        </w:rPr>
-        <w:t>": "Patient",</w:t>
-      </w:r>
-    </w:p>
-    <w:p>
-      <w:pPr>
-        <w:pStyle w:val="XMLFragment"/>
-        <w:rPr>
-          <w:noProof w:val="0"/>
-        </w:rPr>
-      </w:pPr>
-      <w:r>
-        <w:rPr>
-          <w:noProof w:val="0"/>
-        </w:rPr>
-        <w:t xml:space="preserve">      </w:t>
-      </w:r>
-      <w:r>
-        <w:rPr>
-          <w:noProof w:val="0"/>
-        </w:rPr>
-        <w:t xml:space="preserve">  </w:t>
-      </w:r>
-      <w:ins w:id="297" w:author="Luke Duncan" w:date="2020-04-09T14:38:00Z">
-        <w:r>
-          <w:rPr>
-            <w:noProof w:val="0"/>
-          </w:rPr>
-          <w:t xml:space="preserve">      </w:t>
-        </w:r>
-      </w:ins>
-      <w:r>
-        <w:rPr>
-          <w:noProof w:val="0"/>
-        </w:rPr>
-        <w:t>"id": "123",</w:t>
-      </w:r>
-    </w:p>
-    <w:p>
-      <w:pPr>
-        <w:pStyle w:val="XMLFragment"/>
-        <w:rPr>
-          <w:noProof w:val="0"/>
-        </w:rPr>
-      </w:pPr>
-      <w:r>
-        <w:rPr>
-          <w:noProof w:val="0"/>
-        </w:rPr>
-        <w:t xml:space="preserve">      </w:t>
-      </w:r>
-      <w:r>
-        <w:rPr>
-          <w:noProof w:val="0"/>
-        </w:rPr>
-        <w:t xml:space="preserve">  </w:t>
-      </w:r>
-      <w:ins w:id="298" w:author="Luke Duncan" w:date="2020-04-09T14:38:00Z">
-        <w:r>
-          <w:rPr>
-            <w:noProof w:val="0"/>
-          </w:rPr>
-          <w:t xml:space="preserve">      </w:t>
-        </w:r>
-      </w:ins>
-      <w:r>
-        <w:rPr>
-          <w:noProof w:val="0"/>
-        </w:rPr>
-        <w:t>"active": false,</w:t>
       </w:r>
     </w:p>
     <w:p>
@@ -21374,7 +21303,21 @@
         <w:rPr>
           <w:noProof w:val="0"/>
         </w:rPr>
-        <w:t>...</w:t>
+        <w:t>"</w:t>
+      </w:r>
+      <w:proofErr w:type="spellStart"/>
+      <w:r>
+        <w:rPr>
+          <w:noProof w:val="0"/>
+        </w:rPr>
+        <w:t>resourceType</w:t>
+      </w:r>
+      <w:proofErr w:type="spellEnd"/>
+      <w:r>
+        <w:rPr>
+          <w:noProof w:val="0"/>
+        </w:rPr>
+        <w:t>": "Patient",</w:t>
       </w:r>
     </w:p>
     <w:p>
@@ -21408,7 +21351,7 @@
         <w:rPr>
           <w:noProof w:val="0"/>
         </w:rPr>
-        <w:t>"link": [</w:t>
+        <w:t>"id": "123",</w:t>
       </w:r>
     </w:p>
     <w:p>
@@ -21422,7 +21365,7 @@
         <w:rPr>
           <w:noProof w:val="0"/>
         </w:rPr>
-        <w:t xml:space="preserve">        </w:t>
+        <w:t xml:space="preserve">      </w:t>
       </w:r>
       <w:r>
         <w:rPr>
@@ -21442,7 +21385,7 @@
         <w:rPr>
           <w:noProof w:val="0"/>
         </w:rPr>
-        <w:t>{</w:t>
+        <w:t>"active": false,</w:t>
       </w:r>
     </w:p>
     <w:p>
@@ -21456,7 +21399,7 @@
         <w:rPr>
           <w:noProof w:val="0"/>
         </w:rPr>
-        <w:t xml:space="preserve">          </w:t>
+        <w:t xml:space="preserve">      </w:t>
       </w:r>
       <w:r>
         <w:rPr>
@@ -21476,7 +21419,7 @@
         <w:rPr>
           <w:noProof w:val="0"/>
         </w:rPr>
-        <w:t>"other": {</w:t>
+        <w:t>...</w:t>
       </w:r>
     </w:p>
     <w:p>
@@ -21490,7 +21433,7 @@
         <w:rPr>
           <w:noProof w:val="0"/>
         </w:rPr>
-        <w:t xml:space="preserve">            </w:t>
+        <w:t xml:space="preserve">      </w:t>
       </w:r>
       <w:r>
         <w:rPr>
@@ -21498,7 +21441,7 @@
         </w:rPr>
         <w:t xml:space="preserve">  </w:t>
       </w:r>
-      <w:ins w:id="303" w:author="Luke Duncan" w:date="2020-04-09T14:39:00Z">
+      <w:ins w:id="303" w:author="Luke Duncan" w:date="2020-04-09T14:38:00Z">
         <w:r>
           <w:rPr>
             <w:noProof w:val="0"/>
@@ -21510,9 +21453,111 @@
         <w:rPr>
           <w:noProof w:val="0"/>
         </w:rPr>
+        <w:t>"link": [</w:t>
+      </w:r>
+    </w:p>
+    <w:p>
+      <w:pPr>
+        <w:pStyle w:val="XMLFragment"/>
+        <w:rPr>
+          <w:noProof w:val="0"/>
+        </w:rPr>
+      </w:pPr>
+      <w:r>
+        <w:rPr>
+          <w:noProof w:val="0"/>
+        </w:rPr>
+        <w:t xml:space="preserve">        </w:t>
+      </w:r>
+      <w:r>
+        <w:rPr>
+          <w:noProof w:val="0"/>
+        </w:rPr>
+        <w:t xml:space="preserve">  </w:t>
+      </w:r>
+      <w:ins w:id="304" w:author="Luke Duncan" w:date="2020-04-09T14:38:00Z">
+        <w:r>
+          <w:rPr>
+            <w:noProof w:val="0"/>
+          </w:rPr>
+          <w:t xml:space="preserve">      </w:t>
+        </w:r>
+      </w:ins>
+      <w:r>
+        <w:rPr>
+          <w:noProof w:val="0"/>
+        </w:rPr>
+        <w:t>{</w:t>
+      </w:r>
+    </w:p>
+    <w:p>
+      <w:pPr>
+        <w:pStyle w:val="XMLFragment"/>
+        <w:rPr>
+          <w:noProof w:val="0"/>
+        </w:rPr>
+      </w:pPr>
+      <w:r>
+        <w:rPr>
+          <w:noProof w:val="0"/>
+        </w:rPr>
+        <w:t xml:space="preserve">          </w:t>
+      </w:r>
+      <w:r>
+        <w:rPr>
+          <w:noProof w:val="0"/>
+        </w:rPr>
+        <w:t xml:space="preserve">  </w:t>
+      </w:r>
+      <w:ins w:id="305" w:author="Luke Duncan" w:date="2020-04-09T14:38:00Z">
+        <w:r>
+          <w:rPr>
+            <w:noProof w:val="0"/>
+          </w:rPr>
+          <w:t xml:space="preserve">      </w:t>
+        </w:r>
+      </w:ins>
+      <w:r>
+        <w:rPr>
+          <w:noProof w:val="0"/>
+        </w:rPr>
+        <w:t>"other": {</w:t>
+      </w:r>
+    </w:p>
+    <w:p>
+      <w:pPr>
+        <w:pStyle w:val="XMLFragment"/>
+        <w:rPr>
+          <w:noProof w:val="0"/>
+        </w:rPr>
+      </w:pPr>
+      <w:r>
+        <w:rPr>
+          <w:noProof w:val="0"/>
+        </w:rPr>
+        <w:t xml:space="preserve">            </w:t>
+      </w:r>
+      <w:r>
+        <w:rPr>
+          <w:noProof w:val="0"/>
+        </w:rPr>
+        <w:t xml:space="preserve">  </w:t>
+      </w:r>
+      <w:ins w:id="306" w:author="Luke Duncan" w:date="2020-04-09T14:39:00Z">
+        <w:r>
+          <w:rPr>
+            <w:noProof w:val="0"/>
+          </w:rPr>
+          <w:t xml:space="preserve">      </w:t>
+        </w:r>
+      </w:ins>
+      <w:r>
+        <w:rPr>
+          <w:noProof w:val="0"/>
+        </w:rPr>
         <w:t>"reference": "</w:t>
       </w:r>
-      <w:ins w:id="304" w:author="Luke Duncan" w:date="2020-04-09T14:42:00Z">
+      <w:ins w:id="307" w:author="Luke Duncan" w:date="2020-04-09T14:42:00Z">
         <w:r>
           <w:rPr>
             <w:noProof w:val="0"/>
@@ -21560,108 +21605,6 @@
         </w:rPr>
         <w:t xml:space="preserve">  </w:t>
       </w:r>
-      <w:ins w:id="305" w:author="Luke Duncan" w:date="2020-04-09T14:39:00Z">
-        <w:r>
-          <w:rPr>
-            <w:noProof w:val="0"/>
-          </w:rPr>
-          <w:t xml:space="preserve">      </w:t>
-        </w:r>
-      </w:ins>
-      <w:r>
-        <w:rPr>
-          <w:noProof w:val="0"/>
-        </w:rPr>
-        <w:t>},</w:t>
-      </w:r>
-    </w:p>
-    <w:p>
-      <w:pPr>
-        <w:pStyle w:val="XMLFragment"/>
-        <w:rPr>
-          <w:noProof w:val="0"/>
-        </w:rPr>
-      </w:pPr>
-      <w:r>
-        <w:rPr>
-          <w:noProof w:val="0"/>
-        </w:rPr>
-        <w:t xml:space="preserve">          </w:t>
-      </w:r>
-      <w:r>
-        <w:rPr>
-          <w:noProof w:val="0"/>
-        </w:rPr>
-        <w:t xml:space="preserve">  </w:t>
-      </w:r>
-      <w:ins w:id="306" w:author="Luke Duncan" w:date="2020-04-09T14:39:00Z">
-        <w:r>
-          <w:rPr>
-            <w:noProof w:val="0"/>
-          </w:rPr>
-          <w:t xml:space="preserve">      </w:t>
-        </w:r>
-      </w:ins>
-      <w:r>
-        <w:rPr>
-          <w:noProof w:val="0"/>
-        </w:rPr>
-        <w:t>"type": "replaced-by"</w:t>
-      </w:r>
-    </w:p>
-    <w:p>
-      <w:pPr>
-        <w:pStyle w:val="XMLFragment"/>
-        <w:rPr>
-          <w:noProof w:val="0"/>
-        </w:rPr>
-      </w:pPr>
-      <w:r>
-        <w:rPr>
-          <w:noProof w:val="0"/>
-        </w:rPr>
-        <w:t xml:space="preserve">        </w:t>
-      </w:r>
-      <w:r>
-        <w:rPr>
-          <w:noProof w:val="0"/>
-        </w:rPr>
-        <w:t xml:space="preserve">  </w:t>
-      </w:r>
-      <w:ins w:id="307" w:author="Luke Duncan" w:date="2020-04-09T14:39:00Z">
-        <w:r>
-          <w:rPr>
-            <w:noProof w:val="0"/>
-          </w:rPr>
-          <w:t xml:space="preserve">      </w:t>
-        </w:r>
-      </w:ins>
-      <w:r>
-        <w:rPr>
-          <w:noProof w:val="0"/>
-        </w:rPr>
-        <w:t>}</w:t>
-      </w:r>
-    </w:p>
-    <w:p>
-      <w:pPr>
-        <w:pStyle w:val="XMLFragment"/>
-        <w:rPr>
-          <w:noProof w:val="0"/>
-        </w:rPr>
-      </w:pPr>
-      <w:r>
-        <w:rPr>
-          <w:noProof w:val="0"/>
-        </w:rPr>
-        <w:t xml:space="preserve">      </w:t>
-      </w:r>
-      <w:r>
-        <w:rPr>
-          <w:noProof w:val="0"/>
-        </w:rPr>
-        <w:t xml:space="preserve">  </w:t>
-      </w:r>
       <w:ins w:id="308" w:author="Luke Duncan" w:date="2020-04-09T14:39:00Z">
         <w:r>
           <w:rPr>
@@ -21674,7 +21617,7 @@
         <w:rPr>
           <w:noProof w:val="0"/>
         </w:rPr>
-        <w:t xml:space="preserve">]   </w:t>
+        <w:t>},</w:t>
       </w:r>
     </w:p>
     <w:p>
@@ -21688,7 +21631,13 @@
         <w:rPr>
           <w:noProof w:val="0"/>
         </w:rPr>
-        <w:t xml:space="preserve">      </w:t>
+        <w:t xml:space="preserve">          </w:t>
+      </w:r>
+      <w:r>
+        <w:rPr>
+          <w:noProof w:val="0"/>
+        </w:rPr>
+        <w:t xml:space="preserve">  </w:t>
       </w:r>
       <w:ins w:id="309" w:author="Luke Duncan" w:date="2020-04-09T14:39:00Z">
         <w:r>
@@ -21702,7 +21651,7 @@
         <w:rPr>
           <w:noProof w:val="0"/>
         </w:rPr>
-        <w:t>},</w:t>
+        <w:t>"type": "replaced-by"</w:t>
       </w:r>
     </w:p>
     <w:p>
@@ -21716,7 +21665,13 @@
         <w:rPr>
           <w:noProof w:val="0"/>
         </w:rPr>
-        <w:t xml:space="preserve">      </w:t>
+        <w:t xml:space="preserve">        </w:t>
+      </w:r>
+      <w:r>
+        <w:rPr>
+          <w:noProof w:val="0"/>
+        </w:rPr>
+        <w:t xml:space="preserve">  </w:t>
       </w:r>
       <w:ins w:id="310" w:author="Luke Duncan" w:date="2020-04-09T14:39:00Z">
         <w:r>
@@ -21730,7 +21685,7 @@
         <w:rPr>
           <w:noProof w:val="0"/>
         </w:rPr>
-        <w:t>"request": {</w:t>
+        <w:t>}</w:t>
       </w:r>
     </w:p>
     <w:p>
@@ -21744,7 +21699,13 @@
         <w:rPr>
           <w:noProof w:val="0"/>
         </w:rPr>
-        <w:t xml:space="preserve">        </w:t>
+        <w:t xml:space="preserve">      </w:t>
+      </w:r>
+      <w:r>
+        <w:rPr>
+          <w:noProof w:val="0"/>
+        </w:rPr>
+        <w:t xml:space="preserve">  </w:t>
       </w:r>
       <w:ins w:id="311" w:author="Luke Duncan" w:date="2020-04-09T14:39:00Z">
         <w:r>
@@ -21758,7 +21719,7 @@
         <w:rPr>
           <w:noProof w:val="0"/>
         </w:rPr>
-        <w:t>"method": "PUT",</w:t>
+        <w:t xml:space="preserve">]   </w:t>
       </w:r>
     </w:p>
     <w:p>
@@ -21772,7 +21733,7 @@
         <w:rPr>
           <w:noProof w:val="0"/>
         </w:rPr>
-        <w:t xml:space="preserve">        </w:t>
+        <w:t xml:space="preserve">      </w:t>
       </w:r>
       <w:ins w:id="312" w:author="Luke Duncan" w:date="2020-04-09T14:39:00Z">
         <w:r>
@@ -21786,28 +21747,13 @@
         <w:rPr>
           <w:noProof w:val="0"/>
         </w:rPr>
-        <w:t>"</w:t>
-      </w:r>
-      <w:proofErr w:type="spellStart"/>
-      <w:r>
-        <w:rPr>
-          <w:noProof w:val="0"/>
-        </w:rPr>
-        <w:t>url</w:t>
-      </w:r>
-      <w:proofErr w:type="spellEnd"/>
-      <w:r>
-        <w:rPr>
-          <w:noProof w:val="0"/>
-        </w:rPr>
-        <w:t>": "Patient/123"</w:t>
+        <w:t>},</w:t>
       </w:r>
     </w:p>
     <w:p>
       <w:pPr>
         <w:pStyle w:val="XMLFragment"/>
         <w:rPr>
-          <w:ins w:id="313" w:author="Luke Duncan" w:date="2020-04-09T14:43:00Z"/>
           <w:noProof w:val="0"/>
         </w:rPr>
       </w:pPr>
@@ -21816,6 +21762,34 @@
           <w:noProof w:val="0"/>
         </w:rPr>
         <w:t xml:space="preserve">      </w:t>
+      </w:r>
+      <w:ins w:id="313" w:author="Luke Duncan" w:date="2020-04-09T14:39:00Z">
+        <w:r>
+          <w:rPr>
+            <w:noProof w:val="0"/>
+          </w:rPr>
+          <w:t xml:space="preserve">      </w:t>
+        </w:r>
+      </w:ins>
+      <w:r>
+        <w:rPr>
+          <w:noProof w:val="0"/>
+        </w:rPr>
+        <w:t>"request": {</w:t>
+      </w:r>
+    </w:p>
+    <w:p>
+      <w:pPr>
+        <w:pStyle w:val="XMLFragment"/>
+        <w:rPr>
+          <w:noProof w:val="0"/>
+        </w:rPr>
+      </w:pPr>
+      <w:r>
+        <w:rPr>
+          <w:noProof w:val="0"/>
+        </w:rPr>
+        <w:t xml:space="preserve">        </w:t>
       </w:r>
       <w:ins w:id="314" w:author="Luke Duncan" w:date="2020-04-09T14:39:00Z">
         <w:r>
@@ -21829,9 +21803,80 @@
         <w:rPr>
           <w:noProof w:val="0"/>
         </w:rPr>
+        <w:t>"method": "PUT",</w:t>
+      </w:r>
+    </w:p>
+    <w:p>
+      <w:pPr>
+        <w:pStyle w:val="XMLFragment"/>
+        <w:rPr>
+          <w:noProof w:val="0"/>
+        </w:rPr>
+      </w:pPr>
+      <w:r>
+        <w:rPr>
+          <w:noProof w:val="0"/>
+        </w:rPr>
+        <w:t xml:space="preserve">        </w:t>
+      </w:r>
+      <w:ins w:id="315" w:author="Luke Duncan" w:date="2020-04-09T14:39:00Z">
+        <w:r>
+          <w:rPr>
+            <w:noProof w:val="0"/>
+          </w:rPr>
+          <w:t xml:space="preserve">      </w:t>
+        </w:r>
+      </w:ins>
+      <w:r>
+        <w:rPr>
+          <w:noProof w:val="0"/>
+        </w:rPr>
+        <w:t>"</w:t>
+      </w:r>
+      <w:proofErr w:type="spellStart"/>
+      <w:r>
+        <w:rPr>
+          <w:noProof w:val="0"/>
+        </w:rPr>
+        <w:t>url</w:t>
+      </w:r>
+      <w:proofErr w:type="spellEnd"/>
+      <w:r>
+        <w:rPr>
+          <w:noProof w:val="0"/>
+        </w:rPr>
+        <w:t>": "Patient/123"</w:t>
+      </w:r>
+    </w:p>
+    <w:p>
+      <w:pPr>
+        <w:pStyle w:val="XMLFragment"/>
+        <w:rPr>
+          <w:ins w:id="316" w:author="Luke Duncan" w:date="2020-04-09T14:43:00Z"/>
+          <w:noProof w:val="0"/>
+        </w:rPr>
+      </w:pPr>
+      <w:r>
+        <w:rPr>
+          <w:noProof w:val="0"/>
+        </w:rPr>
+        <w:t xml:space="preserve">      </w:t>
+      </w:r>
+      <w:ins w:id="317" w:author="Luke Duncan" w:date="2020-04-09T14:39:00Z">
+        <w:r>
+          <w:rPr>
+            <w:noProof w:val="0"/>
+          </w:rPr>
+          <w:t xml:space="preserve">      </w:t>
+        </w:r>
+      </w:ins>
+      <w:r>
+        <w:rPr>
+          <w:noProof w:val="0"/>
+        </w:rPr>
         <w:t>}</w:t>
       </w:r>
-      <w:ins w:id="315" w:author="Luke Duncan" w:date="2020-04-09T14:43:00Z">
+      <w:ins w:id="318" w:author="Luke Duncan" w:date="2020-04-09T14:43:00Z">
         <w:r>
           <w:rPr>
             <w:noProof w:val="0"/>
@@ -21844,11 +21889,11 @@
       <w:pPr>
         <w:pStyle w:val="XMLFragment"/>
         <w:rPr>
-          <w:ins w:id="316" w:author="Luke Duncan" w:date="2020-04-09T14:43:00Z"/>
+          <w:ins w:id="319" w:author="Luke Duncan" w:date="2020-04-09T14:43:00Z"/>
           <w:noProof w:val="0"/>
         </w:rPr>
       </w:pPr>
-      <w:ins w:id="317" w:author="Luke Duncan" w:date="2020-04-09T14:43:00Z">
+      <w:ins w:id="320" w:author="Luke Duncan" w:date="2020-04-09T14:43:00Z">
         <w:r>
           <w:rPr>
             <w:noProof w:val="0"/>
@@ -21861,11 +21906,11 @@
       <w:pPr>
         <w:pStyle w:val="XMLFragment"/>
         <w:rPr>
-          <w:ins w:id="318" w:author="Luke Duncan" w:date="2020-04-09T14:43:00Z"/>
+          <w:ins w:id="321" w:author="Luke Duncan" w:date="2020-04-09T14:43:00Z"/>
           <w:noProof w:val="0"/>
         </w:rPr>
       </w:pPr>
-      <w:ins w:id="319" w:author="Luke Duncan" w:date="2020-04-09T14:43:00Z">
+      <w:ins w:id="322" w:author="Luke Duncan" w:date="2020-04-09T14:43:00Z">
         <w:r>
           <w:rPr>
             <w:noProof w:val="0"/>
@@ -21878,11 +21923,11 @@
       <w:pPr>
         <w:pStyle w:val="XMLFragment"/>
         <w:rPr>
-          <w:ins w:id="320" w:author="Luke Duncan" w:date="2020-04-09T14:39:00Z"/>
+          <w:ins w:id="323" w:author="Luke Duncan" w:date="2020-04-09T14:39:00Z"/>
           <w:noProof w:val="0"/>
         </w:rPr>
       </w:pPr>
-      <w:ins w:id="321" w:author="Luke Duncan" w:date="2020-04-09T14:43:00Z">
+      <w:ins w:id="324" w:author="Luke Duncan" w:date="2020-04-09T14:43:00Z">
         <w:r>
           <w:rPr>
             <w:noProof w:val="0"/>
@@ -21895,11 +21940,11 @@
       <w:pPr>
         <w:pStyle w:val="XMLFragment"/>
         <w:rPr>
-          <w:ins w:id="322" w:author="Luke Duncan" w:date="2020-04-09T14:39:00Z"/>
+          <w:ins w:id="325" w:author="Luke Duncan" w:date="2020-04-09T14:39:00Z"/>
           <w:noProof w:val="0"/>
         </w:rPr>
       </w:pPr>
-      <w:ins w:id="323" w:author="Luke Duncan" w:date="2020-04-09T14:39:00Z">
+      <w:ins w:id="326" w:author="Luke Duncan" w:date="2020-04-09T14:39:00Z">
         <w:r>
           <w:rPr>
             <w:noProof w:val="0"/>
@@ -21912,11 +21957,11 @@
       <w:pPr>
         <w:pStyle w:val="XMLFragment"/>
         <w:rPr>
-          <w:ins w:id="324" w:author="Luke Duncan" w:date="2020-04-09T14:40:00Z"/>
+          <w:ins w:id="327" w:author="Luke Duncan" w:date="2020-04-09T14:40:00Z"/>
           <w:noProof w:val="0"/>
         </w:rPr>
       </w:pPr>
-      <w:ins w:id="325" w:author="Luke Duncan" w:date="2020-04-09T14:39:00Z">
+      <w:ins w:id="328" w:author="Luke Duncan" w:date="2020-04-09T14:39:00Z">
         <w:r>
           <w:rPr>
             <w:noProof w:val="0"/>
@@ -21932,7 +21977,7 @@
           <w:noProof w:val="0"/>
         </w:rPr>
       </w:pPr>
-      <w:ins w:id="326" w:author="Luke Duncan" w:date="2020-04-09T14:40:00Z">
+      <w:ins w:id="329" w:author="Luke Duncan" w:date="2020-04-09T14:40:00Z">
         <w:r>
           <w:rPr>
             <w:noProof w:val="0"/>
@@ -22008,7 +22053,7 @@
         </w:rPr>
         <w:t>.4.1.2.</w:t>
       </w:r>
-      <w:ins w:id="327" w:author="Luke Duncan" w:date="2020-04-09T14:47:00Z">
+      <w:ins w:id="330" w:author="Luke Duncan" w:date="2020-04-09T14:47:00Z">
         <w:r>
           <w:rPr>
             <w:rFonts w:eastAsia="Arial"/>
@@ -22016,7 +22061,7 @@
           <w:t>6</w:t>
         </w:r>
       </w:ins>
-      <w:del w:id="328" w:author="Luke Duncan" w:date="2020-04-09T14:47:00Z">
+      <w:del w:id="331" w:author="Luke Duncan" w:date="2020-04-09T14:47:00Z">
         <w:r>
           <w:rPr>
             <w:rFonts w:eastAsia="Arial"/>
@@ -22053,9 +22098,9 @@
       <w:pPr>
         <w:pStyle w:val="Heading5"/>
       </w:pPr>
-      <w:bookmarkStart w:id="329" w:name="_Toc345074680"/>
-      <w:bookmarkStart w:id="330" w:name="_Toc500238782"/>
-      <w:bookmarkStart w:id="331" w:name="_Toc26443762"/>
+      <w:bookmarkStart w:id="332" w:name="_Toc345074680"/>
+      <w:bookmarkStart w:id="333" w:name="_Toc500238782"/>
+      <w:bookmarkStart w:id="334" w:name="_Toc26443762"/>
       <w:r>
         <w:lastRenderedPageBreak/>
         <w:t>3.</w:t>
@@ -22066,9 +22111,9 @@
       <w:r>
         <w:t>.4.1.3 Expected Actions</w:t>
       </w:r>
-      <w:bookmarkEnd w:id="329"/>
-      <w:bookmarkEnd w:id="330"/>
-      <w:bookmarkEnd w:id="331"/>
+      <w:bookmarkEnd w:id="332"/>
+      <w:bookmarkEnd w:id="333"/>
+      <w:bookmarkEnd w:id="334"/>
     </w:p>
     <w:p>
       <w:pPr>
@@ -22139,8 +22184,29 @@
       <w:r>
         <w:t xml:space="preserve">. </w:t>
       </w:r>
-      <w:r>
-        <w:t>In addition, other profiles that use this transaction might provide additional requirements such as updating the data it is managing</w:t>
+      <w:commentRangeStart w:id="335"/>
+      <w:del w:id="336" w:author="Luke Duncan" w:date="2020-05-05T12:42:00Z">
+        <w:r>
+          <w:delText>In addition, other</w:delText>
+        </w:r>
+      </w:del>
+      <w:ins w:id="337" w:author="Luke Duncan" w:date="2020-05-05T12:42:00Z">
+        <w:r>
+          <w:t>IHE</w:t>
+        </w:r>
+      </w:ins>
+      <w:r>
+        <w:t xml:space="preserve"> </w:t>
+      </w:r>
+      <w:commentRangeEnd w:id="335"/>
+      <w:r>
+        <w:rPr>
+          <w:rStyle w:val="CommentReference"/>
+        </w:rPr>
+        <w:commentReference w:id="335"/>
+      </w:r>
+      <w:r>
+        <w:t>profiles that use this transaction might provide additional requirements such as updating the data it is managing</w:t>
       </w:r>
       <w:r>
         <w:t xml:space="preserve">. </w:t>
@@ -22399,15 +22465,15 @@
       <w:pPr>
         <w:pStyle w:val="Heading6"/>
       </w:pPr>
-      <w:bookmarkStart w:id="332" w:name="_Toc26443763"/>
-      <w:commentRangeStart w:id="333"/>
+      <w:bookmarkStart w:id="338" w:name="_Toc26443763"/>
+      <w:commentRangeStart w:id="339"/>
       <w:r>
         <w:rPr>
           <w:iCs/>
         </w:rPr>
         <w:t>3</w:t>
       </w:r>
-      <w:commentRangeEnd w:id="333"/>
+      <w:commentRangeEnd w:id="339"/>
       <w:r>
         <w:rPr>
           <w:rStyle w:val="CommentReference"/>
@@ -22415,7 +22481,7 @@
           <w:b w:val="0"/>
           <w:color w:val="auto"/>
         </w:rPr>
-        <w:commentReference w:id="333"/>
+        <w:commentReference w:id="339"/>
       </w:r>
       <w:r>
         <w:rPr>
@@ -22432,20 +22498,20 @@
       <w:r>
         <w:t xml:space="preserve"> Expectations</w:t>
       </w:r>
-      <w:bookmarkStart w:id="334" w:name="_Toc345074681"/>
-      <w:bookmarkStart w:id="335" w:name="_Toc500238783"/>
-      <w:bookmarkEnd w:id="332"/>
+      <w:bookmarkStart w:id="340" w:name="_Toc345074681"/>
+      <w:bookmarkStart w:id="341" w:name="_Toc500238783"/>
+      <w:bookmarkEnd w:id="338"/>
     </w:p>
     <w:p>
       <w:pPr>
         <w:pStyle w:val="BodyText"/>
       </w:pPr>
-      <w:del w:id="336" w:author="Luke Duncan" w:date="2020-04-09T14:51:00Z">
+      <w:del w:id="342" w:author="Luke Duncan" w:date="2020-04-09T14:51:00Z">
         <w:r>
           <w:delText>Based upon policy, a</w:delText>
         </w:r>
       </w:del>
-      <w:ins w:id="337" w:author="Luke Duncan" w:date="2020-04-09T14:51:00Z">
+      <w:ins w:id="343" w:author="Luke Duncan" w:date="2020-04-09T14:51:00Z">
         <w:r>
           <w:t>A</w:t>
         </w:r>
@@ -22459,7 +22525,31 @@
         <w:pStyle w:val="BodyText"/>
       </w:pPr>
       <w:r>
-        <w:t>When performing a GET on the deprecated or deleted Patient resource ID (e.g.</w:t>
+        <w:t xml:space="preserve">When performing a GET on the deprecated or deleted Patient </w:t>
+      </w:r>
+      <w:commentRangeStart w:id="344"/>
+      <w:del w:id="345" w:author="Luke Duncan" w:date="2020-05-05T12:42:00Z">
+        <w:r>
+          <w:delText>resource ID</w:delText>
+        </w:r>
+      </w:del>
+      <w:ins w:id="346" w:author="Luke Duncan" w:date="2020-05-05T12:42:00Z">
+        <w:r>
+          <w:t>Resource Id</w:t>
+        </w:r>
+      </w:ins>
+      <w:r>
+        <w:t xml:space="preserve"> </w:t>
+      </w:r>
+      <w:commentRangeEnd w:id="344"/>
+      <w:r>
+        <w:rPr>
+          <w:rStyle w:val="CommentReference"/>
+        </w:rPr>
+        <w:commentReference w:id="344"/>
+      </w:r>
+      <w:r>
+        <w:t>(e.g.</w:t>
       </w:r>
       <w:r>
         <w:t>,</w:t>
@@ -22467,7 +22557,7 @@
       <w:r>
         <w:t xml:space="preserve"> GET [base]/Patient/pat01) </w:t>
       </w:r>
-      <w:ins w:id="338" w:author="Luke Duncan" w:date="2020-04-09T14:51:00Z">
+      <w:ins w:id="347" w:author="Luke Duncan" w:date="2020-04-09T14:51:00Z">
         <w:r>
           <w:t xml:space="preserve">shall </w:t>
         </w:r>
@@ -22483,18 +22573,13 @@
       <w:r>
         <w:t>200 OK</w:t>
       </w:r>
-      <w:ins w:id="339" w:author="Luke Duncan" w:date="2020-04-09T14:51:00Z">
+      <w:ins w:id="348" w:author="Luke Duncan" w:date="2020-04-09T14:51:00Z">
         <w:r>
           <w:t>,</w:t>
         </w:r>
       </w:ins>
       <w:r>
-        <w:t xml:space="preserve"> and re</w:t>
-      </w:r>
-      <w:bookmarkStart w:id="340" w:name="_GoBack"/>
-      <w:bookmarkEnd w:id="340"/>
-      <w:r>
-        <w:t xml:space="preserve">turns the deprecated </w:t>
+        <w:t xml:space="preserve"> and returns the deprecated </w:t>
       </w:r>
       <w:proofErr w:type="gramStart"/>
       <w:r>
@@ -22504,7 +22589,7 @@
       <w:r>
         <w:t xml:space="preserve"> which is now marked as inactive</w:t>
       </w:r>
-      <w:ins w:id="341" w:author="Luke Duncan" w:date="2020-04-09T14:52:00Z">
+      <w:ins w:id="349" w:author="Luke Duncan" w:date="2020-04-09T14:52:00Z">
         <w:r>
           <w:t>, or</w:t>
         </w:r>
@@ -22517,32 +22602,32 @@
       <w:r>
         <w:t xml:space="preserve">404 </w:t>
       </w:r>
-      <w:ins w:id="342" w:author="Luke Duncan" w:date="2020-04-09T14:51:00Z">
+      <w:ins w:id="350" w:author="Luke Duncan" w:date="2020-04-09T14:51:00Z">
         <w:r>
           <w:t>N</w:t>
         </w:r>
       </w:ins>
-      <w:ins w:id="343" w:author="Luke Duncan" w:date="2020-04-09T14:53:00Z">
+      <w:ins w:id="351" w:author="Luke Duncan" w:date="2020-04-09T14:53:00Z">
         <w:r>
           <w:t>ot Found</w:t>
         </w:r>
       </w:ins>
-      <w:del w:id="344" w:author="Luke Duncan" w:date="2020-04-09T14:51:00Z">
+      <w:del w:id="352" w:author="Luke Duncan" w:date="2020-04-09T14:51:00Z">
         <w:r>
           <w:delText>n</w:delText>
         </w:r>
       </w:del>
-      <w:del w:id="345" w:author="Luke Duncan" w:date="2020-04-09T14:53:00Z">
+      <w:del w:id="353" w:author="Luke Duncan" w:date="2020-04-09T14:53:00Z">
         <w:r>
           <w:delText xml:space="preserve">ot </w:delText>
         </w:r>
       </w:del>
-      <w:del w:id="346" w:author="Luke Duncan" w:date="2020-04-09T14:51:00Z">
+      <w:del w:id="354" w:author="Luke Duncan" w:date="2020-04-09T14:51:00Z">
         <w:r>
           <w:delText>f</w:delText>
         </w:r>
       </w:del>
-      <w:del w:id="347" w:author="Luke Duncan" w:date="2020-04-09T14:53:00Z">
+      <w:del w:id="355" w:author="Luke Duncan" w:date="2020-04-09T14:53:00Z">
         <w:r>
           <w:delText>ound</w:delText>
         </w:r>
@@ -22556,7 +22641,33 @@
         <w:pStyle w:val="BodyText"/>
       </w:pPr>
       <w:r>
-        <w:t>When performing a SEARCH by the deprecated or deleted Patient Resource ID (e.g.</w:t>
+        <w:t xml:space="preserve">When performing a SEARCH by the deprecated or deleted Patient Resource </w:t>
+      </w:r>
+      <w:commentRangeStart w:id="356"/>
+      <w:del w:id="357" w:author="Luke Duncan" w:date="2020-05-05T12:42:00Z">
+        <w:r>
+          <w:delText xml:space="preserve">ID </w:delText>
+        </w:r>
+      </w:del>
+      <w:ins w:id="358" w:author="Luke Duncan" w:date="2020-05-05T12:42:00Z">
+        <w:r>
+          <w:t>Id</w:t>
+        </w:r>
+        <w:r>
+          <w:t xml:space="preserve"> </w:t>
+        </w:r>
+      </w:ins>
+      <w:commentRangeEnd w:id="356"/>
+      <w:ins w:id="359" w:author="Luke Duncan" w:date="2020-05-05T12:43:00Z">
+        <w:r>
+          <w:rPr>
+            <w:rStyle w:val="CommentReference"/>
+          </w:rPr>
+          <w:commentReference w:id="356"/>
+        </w:r>
+      </w:ins>
+      <w:r>
+        <w:t>(e.g.</w:t>
       </w:r>
       <w:r>
         <w:t>,</w:t>
@@ -22577,7 +22688,7 @@
       <w:r>
         <w:t xml:space="preserve">=pat01) </w:t>
       </w:r>
-      <w:ins w:id="348" w:author="Luke Duncan" w:date="2020-04-09T14:51:00Z">
+      <w:ins w:id="360" w:author="Luke Duncan" w:date="2020-04-09T14:51:00Z">
         <w:r>
           <w:t xml:space="preserve">shall </w:t>
         </w:r>
@@ -22593,22 +22704,22 @@
       <w:r>
         <w:t xml:space="preserve">200 </w:t>
       </w:r>
-      <w:del w:id="349" w:author="Luke Duncan" w:date="2020-04-09T14:53:00Z">
+      <w:del w:id="361" w:author="Luke Duncan" w:date="2020-04-09T14:53:00Z">
         <w:r>
           <w:delText>O</w:delText>
         </w:r>
       </w:del>
-      <w:del w:id="350" w:author="Luke Duncan" w:date="2020-04-09T14:52:00Z">
+      <w:del w:id="362" w:author="Luke Duncan" w:date="2020-04-09T14:52:00Z">
         <w:r>
           <w:delText>k</w:delText>
         </w:r>
       </w:del>
-      <w:ins w:id="351" w:author="Luke Duncan" w:date="2020-04-09T14:53:00Z">
+      <w:ins w:id="363" w:author="Luke Duncan" w:date="2020-04-09T14:53:00Z">
         <w:r>
           <w:t>O</w:t>
         </w:r>
       </w:ins>
-      <w:ins w:id="352" w:author="Luke Duncan" w:date="2020-04-09T14:52:00Z">
+      <w:ins w:id="364" w:author="Luke Duncan" w:date="2020-04-09T14:52:00Z">
         <w:r>
           <w:t>K, and returns a</w:t>
         </w:r>
@@ -22624,7 +22735,7 @@
       <w:r>
         <w:t xml:space="preserve"> which is marked as inactive</w:t>
       </w:r>
-      <w:ins w:id="353" w:author="Luke Duncan" w:date="2020-04-09T14:52:00Z">
+      <w:ins w:id="365" w:author="Luke Duncan" w:date="2020-04-09T14:52:00Z">
         <w:r>
           <w:t>, or</w:t>
         </w:r>
@@ -22640,22 +22751,22 @@
       <w:r>
         <w:t xml:space="preserve">200 </w:t>
       </w:r>
-      <w:del w:id="354" w:author="Luke Duncan" w:date="2020-04-09T14:53:00Z">
+      <w:del w:id="366" w:author="Luke Duncan" w:date="2020-04-09T14:53:00Z">
         <w:r>
           <w:delText>O</w:delText>
         </w:r>
       </w:del>
-      <w:del w:id="355" w:author="Luke Duncan" w:date="2020-04-09T14:52:00Z">
+      <w:del w:id="367" w:author="Luke Duncan" w:date="2020-04-09T14:52:00Z">
         <w:r>
           <w:delText>k</w:delText>
         </w:r>
       </w:del>
-      <w:ins w:id="356" w:author="Luke Duncan" w:date="2020-04-09T14:53:00Z">
+      <w:ins w:id="368" w:author="Luke Duncan" w:date="2020-04-09T14:53:00Z">
         <w:r>
           <w:t>O</w:t>
         </w:r>
       </w:ins>
-      <w:ins w:id="357" w:author="Luke Duncan" w:date="2020-04-09T14:52:00Z">
+      <w:ins w:id="369" w:author="Luke Duncan" w:date="2020-04-09T14:52:00Z">
         <w:r>
           <w:t>K, and returns a</w:t>
         </w:r>
@@ -22663,7 +22774,7 @@
       <w:r>
         <w:t xml:space="preserve"> Bundle with no patient resource</w:t>
       </w:r>
-      <w:ins w:id="358" w:author="Luke Duncan" w:date="2020-04-09T14:52:00Z">
+      <w:ins w:id="370" w:author="Luke Duncan" w:date="2020-04-09T14:52:00Z">
         <w:r>
           <w:t>, or</w:t>
         </w:r>
@@ -22679,22 +22790,22 @@
       <w:r>
         <w:t xml:space="preserve">If merged, 200 </w:t>
       </w:r>
-      <w:del w:id="359" w:author="Luke Duncan" w:date="2020-04-09T14:53:00Z">
+      <w:del w:id="371" w:author="Luke Duncan" w:date="2020-04-09T14:53:00Z">
         <w:r>
           <w:delText>O</w:delText>
         </w:r>
       </w:del>
-      <w:del w:id="360" w:author="Luke Duncan" w:date="2020-04-09T14:52:00Z">
+      <w:del w:id="372" w:author="Luke Duncan" w:date="2020-04-09T14:52:00Z">
         <w:r>
           <w:delText>k</w:delText>
         </w:r>
       </w:del>
-      <w:ins w:id="361" w:author="Luke Duncan" w:date="2020-04-09T14:53:00Z">
+      <w:ins w:id="373" w:author="Luke Duncan" w:date="2020-04-09T14:53:00Z">
         <w:r>
           <w:t>O</w:t>
         </w:r>
       </w:ins>
-      <w:ins w:id="362" w:author="Luke Duncan" w:date="2020-04-09T14:52:00Z">
+      <w:ins w:id="374" w:author="Luke Duncan" w:date="2020-04-09T14:52:00Z">
         <w:r>
           <w:t>K, and returns a</w:t>
         </w:r>
@@ -22707,7 +22818,7 @@
       <w:pPr>
         <w:pStyle w:val="Heading4"/>
       </w:pPr>
-      <w:bookmarkStart w:id="363" w:name="_Toc26443764"/>
+      <w:bookmarkStart w:id="375" w:name="_Toc26443764"/>
       <w:r>
         <w:t>3.</w:t>
       </w:r>
@@ -22717,21 +22828,21 @@
       <w:r>
         <w:t xml:space="preserve">.4.2 </w:t>
       </w:r>
-      <w:bookmarkEnd w:id="334"/>
-      <w:bookmarkEnd w:id="335"/>
+      <w:bookmarkEnd w:id="340"/>
+      <w:bookmarkEnd w:id="341"/>
       <w:r>
         <w:t>Mobile Patient Identity Feed Response</w:t>
       </w:r>
-      <w:bookmarkEnd w:id="363"/>
+      <w:bookmarkEnd w:id="375"/>
     </w:p>
     <w:p>
       <w:pPr>
         <w:pStyle w:val="Heading5"/>
         <w:ind w:left="0" w:firstLine="0"/>
       </w:pPr>
-      <w:bookmarkStart w:id="364" w:name="_Toc345074682"/>
-      <w:bookmarkStart w:id="365" w:name="_Toc500238784"/>
-      <w:bookmarkStart w:id="366" w:name="_Toc26443765"/>
+      <w:bookmarkStart w:id="376" w:name="_Toc345074682"/>
+      <w:bookmarkStart w:id="377" w:name="_Toc500238784"/>
+      <w:bookmarkStart w:id="378" w:name="_Toc26443765"/>
       <w:r>
         <w:t>3.</w:t>
       </w:r>
@@ -22741,9 +22852,9 @@
       <w:r>
         <w:t>.4.2.1 Trigger Events</w:t>
       </w:r>
-      <w:bookmarkEnd w:id="364"/>
-      <w:bookmarkEnd w:id="365"/>
-      <w:bookmarkEnd w:id="366"/>
+      <w:bookmarkEnd w:id="376"/>
+      <w:bookmarkEnd w:id="377"/>
+      <w:bookmarkEnd w:id="378"/>
     </w:p>
     <w:p>
       <w:pPr>
@@ -22773,9 +22884,9 @@
         <w:pStyle w:val="Heading5"/>
         <w:ind w:left="0" w:firstLine="0"/>
       </w:pPr>
-      <w:bookmarkStart w:id="367" w:name="_Toc345074683"/>
-      <w:bookmarkStart w:id="368" w:name="_Toc500238785"/>
-      <w:bookmarkStart w:id="369" w:name="_Toc26443766"/>
+      <w:bookmarkStart w:id="379" w:name="_Toc345074683"/>
+      <w:bookmarkStart w:id="380" w:name="_Toc500238785"/>
+      <w:bookmarkStart w:id="381" w:name="_Toc26443766"/>
       <w:r>
         <w:lastRenderedPageBreak/>
         <w:t>3.</w:t>
@@ -22786,9 +22897,9 @@
       <w:r>
         <w:t>.4.2.2 Message Semantics</w:t>
       </w:r>
-      <w:bookmarkEnd w:id="367"/>
-      <w:bookmarkEnd w:id="368"/>
-      <w:bookmarkEnd w:id="369"/>
+      <w:bookmarkEnd w:id="379"/>
+      <w:bookmarkEnd w:id="380"/>
+      <w:bookmarkEnd w:id="381"/>
     </w:p>
     <w:p>
       <w:pPr>
@@ -22852,23 +22963,23 @@
       <w:pPr>
         <w:pStyle w:val="BodyText"/>
         <w:rPr>
-          <w:del w:id="370" w:author="Luke Duncan" w:date="2020-04-09T14:48:00Z"/>
-        </w:rPr>
-      </w:pPr>
-      <w:commentRangeStart w:id="371"/>
-      <w:del w:id="372" w:author="Luke Duncan" w:date="2020-04-09T14:48:00Z">
+          <w:del w:id="382" w:author="Luke Duncan" w:date="2020-04-09T14:48:00Z"/>
+        </w:rPr>
+      </w:pPr>
+      <w:commentRangeStart w:id="383"/>
+      <w:del w:id="384" w:author="Luke Duncan" w:date="2020-04-09T14:48:00Z">
         <w:r>
           <w:delText xml:space="preserve">A </w:delText>
         </w:r>
       </w:del>
-      <w:commentRangeEnd w:id="371"/>
+      <w:commentRangeEnd w:id="383"/>
       <w:r>
         <w:rPr>
           <w:rStyle w:val="CommentReference"/>
         </w:rPr>
-        <w:commentReference w:id="371"/>
-      </w:r>
-      <w:del w:id="373" w:author="Luke Duncan" w:date="2020-04-09T14:48:00Z">
+        <w:commentReference w:id="383"/>
+      </w:r>
+      <w:del w:id="385" w:author="Luke Duncan" w:date="2020-04-09T14:48:00Z">
         <w:r>
           <w:delText xml:space="preserve">Consumer who is a Patient Identity Manager shall return an </w:delText>
         </w:r>
@@ -22981,9 +23092,9 @@
         <w:pStyle w:val="Heading5"/>
         <w:ind w:left="0" w:firstLine="0"/>
       </w:pPr>
-      <w:bookmarkStart w:id="374" w:name="_Toc345074684"/>
-      <w:bookmarkStart w:id="375" w:name="_Toc500238786"/>
-      <w:bookmarkStart w:id="376" w:name="_Toc26443767"/>
+      <w:bookmarkStart w:id="386" w:name="_Toc345074684"/>
+      <w:bookmarkStart w:id="387" w:name="_Toc500238786"/>
+      <w:bookmarkStart w:id="388" w:name="_Toc26443767"/>
       <w:r>
         <w:t>3.</w:t>
       </w:r>
@@ -22993,16 +23104,16 @@
       <w:r>
         <w:t>.4.2.3 Expected Actions</w:t>
       </w:r>
-      <w:bookmarkEnd w:id="374"/>
-      <w:bookmarkEnd w:id="375"/>
-      <w:bookmarkEnd w:id="376"/>
+      <w:bookmarkEnd w:id="386"/>
+      <w:bookmarkEnd w:id="387"/>
+      <w:bookmarkEnd w:id="388"/>
     </w:p>
     <w:p>
       <w:pPr>
         <w:pStyle w:val="BodyText"/>
       </w:pPr>
-      <w:bookmarkStart w:id="377" w:name="OLE_LINK5"/>
-      <w:bookmarkStart w:id="378" w:name="OLE_LINK6"/>
+      <w:bookmarkStart w:id="389" w:name="OLE_LINK5"/>
+      <w:bookmarkStart w:id="390" w:name="OLE_LINK6"/>
       <w:r>
         <w:t>The Supplier receive</w:t>
       </w:r>
@@ -23021,10 +23132,10 @@
         <w:pStyle w:val="Heading3"/>
         <w:ind w:left="0" w:firstLine="0"/>
       </w:pPr>
-      <w:bookmarkStart w:id="379" w:name="_Toc500238788"/>
-      <w:bookmarkStart w:id="380" w:name="_Toc26443768"/>
-      <w:bookmarkEnd w:id="377"/>
-      <w:bookmarkEnd w:id="378"/>
+      <w:bookmarkStart w:id="391" w:name="_Toc500238788"/>
+      <w:bookmarkStart w:id="392" w:name="_Toc26443768"/>
+      <w:bookmarkEnd w:id="389"/>
+      <w:bookmarkEnd w:id="390"/>
       <w:r>
         <w:t>3.</w:t>
       </w:r>
@@ -23040,8 +23151,8 @@
       <w:r>
         <w:t xml:space="preserve"> Security Considerations</w:t>
       </w:r>
-      <w:bookmarkEnd w:id="379"/>
-      <w:bookmarkEnd w:id="380"/>
+      <w:bookmarkEnd w:id="391"/>
+      <w:bookmarkEnd w:id="392"/>
     </w:p>
     <w:p>
       <w:pPr>
@@ -23117,7 +23228,7 @@
         <w:pStyle w:val="Heading4"/>
         <w:ind w:left="0" w:firstLine="0"/>
       </w:pPr>
-      <w:bookmarkStart w:id="381" w:name="_Toc26443769"/>
+      <w:bookmarkStart w:id="393" w:name="_Toc26443769"/>
       <w:r>
         <w:t>3.</w:t>
       </w:r>
@@ -23127,7 +23238,7 @@
       <w:r>
         <w:t>.5.1 Security Audit Considerations</w:t>
       </w:r>
-      <w:bookmarkEnd w:id="381"/>
+      <w:bookmarkEnd w:id="393"/>
     </w:p>
     <w:p>
       <w:pPr>
@@ -23224,7 +23335,7 @@
         <w:pStyle w:val="Heading5"/>
         <w:ind w:left="0" w:firstLine="0"/>
       </w:pPr>
-      <w:bookmarkStart w:id="382" w:name="_Toc26443770"/>
+      <w:bookmarkStart w:id="394" w:name="_Toc26443770"/>
       <w:r>
         <w:lastRenderedPageBreak/>
         <w:t>3.</w:t>
@@ -23241,7 +23352,7 @@
       <w:r>
         <w:t>audit message:</w:t>
       </w:r>
-      <w:bookmarkEnd w:id="382"/>
+      <w:bookmarkEnd w:id="394"/>
     </w:p>
     <w:tbl>
       <w:tblPr>
@@ -27739,7 +27850,7 @@
         <w:pStyle w:val="Heading5"/>
         <w:ind w:left="0" w:firstLine="0"/>
       </w:pPr>
-      <w:bookmarkStart w:id="383" w:name="_Toc26443771"/>
+      <w:bookmarkStart w:id="395" w:name="_Toc26443771"/>
       <w:r>
         <w:t>3.</w:t>
       </w:r>
@@ -27755,7 +27866,7 @@
       <w:r>
         <w:t xml:space="preserve"> audit message:</w:t>
       </w:r>
-      <w:bookmarkEnd w:id="383"/>
+      <w:bookmarkEnd w:id="395"/>
     </w:p>
     <w:tbl>
       <w:tblPr>
@@ -32165,7 +32276,7 @@
         <w:pStyle w:val="Heading2"/>
         <w:ind w:left="0" w:firstLine="0"/>
       </w:pPr>
-      <w:bookmarkStart w:id="384" w:name="_Toc26443772"/>
+      <w:bookmarkStart w:id="396" w:name="_Toc26443772"/>
       <w:r>
         <w:t>3.</w:t>
       </w:r>
@@ -32184,14 +32295,14 @@
       <w:r>
         <w:t>]</w:t>
       </w:r>
-      <w:bookmarkEnd w:id="384"/>
+      <w:bookmarkEnd w:id="396"/>
     </w:p>
     <w:p>
       <w:pPr>
         <w:pStyle w:val="Heading3"/>
         <w:ind w:left="0" w:firstLine="0"/>
       </w:pPr>
-      <w:bookmarkStart w:id="385" w:name="_Toc26443773"/>
+      <w:bookmarkStart w:id="397" w:name="_Toc26443773"/>
       <w:r>
         <w:t>3.</w:t>
       </w:r>
@@ -32201,7 +32312,7 @@
       <w:r>
         <w:t>.1 Scope</w:t>
       </w:r>
-      <w:bookmarkEnd w:id="385"/>
+      <w:bookmarkEnd w:id="397"/>
     </w:p>
     <w:p>
       <w:pPr>
@@ -32240,7 +32351,7 @@
         <w:pStyle w:val="Heading3"/>
         <w:ind w:left="0" w:firstLine="0"/>
       </w:pPr>
-      <w:bookmarkStart w:id="386" w:name="_Toc26443774"/>
+      <w:bookmarkStart w:id="398" w:name="_Toc26443774"/>
       <w:r>
         <w:t>3.</w:t>
       </w:r>
@@ -32250,7 +32361,7 @@
       <w:r>
         <w:t>.2 Actor Roles</w:t>
       </w:r>
-      <w:bookmarkEnd w:id="386"/>
+      <w:bookmarkEnd w:id="398"/>
     </w:p>
     <w:p>
       <w:pPr>
@@ -32457,7 +32568,7 @@
         <w:pStyle w:val="Heading3"/>
         <w:ind w:left="0" w:firstLine="0"/>
       </w:pPr>
-      <w:bookmarkStart w:id="387" w:name="_Toc26443775"/>
+      <w:bookmarkStart w:id="399" w:name="_Toc26443775"/>
       <w:r>
         <w:t>3.</w:t>
       </w:r>
@@ -32467,7 +32578,7 @@
       <w:r>
         <w:t>.3 Referenced Standards</w:t>
       </w:r>
-      <w:bookmarkEnd w:id="387"/>
+      <w:bookmarkEnd w:id="399"/>
     </w:p>
     <w:p>
       <w:pPr>
@@ -32493,7 +32604,7 @@
         <w:pStyle w:val="Heading3"/>
         <w:ind w:left="0" w:firstLine="0"/>
       </w:pPr>
-      <w:bookmarkStart w:id="388" w:name="_Toc26443776"/>
+      <w:bookmarkStart w:id="400" w:name="_Toc26443776"/>
       <w:r>
         <w:t>3.</w:t>
       </w:r>
@@ -32506,7 +32617,7 @@
       <w:r>
         <w:t>Messages</w:t>
       </w:r>
-      <w:bookmarkEnd w:id="388"/>
+      <w:bookmarkEnd w:id="400"/>
     </w:p>
     <w:p>
       <w:pPr>
@@ -32586,14 +32697,14 @@
                           </a:ln>
                           <a:extLst>
                             <a:ext uri="{909E8E84-426E-40dd-AFC4-6F175D3DCCD1}">
-                              <a14:hiddenFill xmlns="" xmlns:mo="http://schemas.microsoft.com/office/mac/office/2008/main" xmlns:mv="urn:schemas-microsoft-com:mac:vml" xmlns:o="urn:schemas-microsoft-com:office:office" xmlns:v="urn:schemas-microsoft-com:vml" xmlns:w10="urn:schemas-microsoft-com:office:word" xmlns:w="http://schemas.openxmlformats.org/wordprocessingml/2006/main" xmlns:a14="http://schemas.microsoft.com/office/drawing/2010/main" xmlns:arto="http://schemas.microsoft.com/office/word/2006/arto">
+                              <a14:hiddenFill xmlns:arto="http://schemas.microsoft.com/office/word/2006/arto" xmlns:a14="http://schemas.microsoft.com/office/drawing/2010/main" xmlns:w="http://schemas.openxmlformats.org/wordprocessingml/2006/main" xmlns:w10="urn:schemas-microsoft-com:office:word" xmlns:v="urn:schemas-microsoft-com:vml" xmlns:o="urn:schemas-microsoft-com:office:office" xmlns:mv="urn:schemas-microsoft-com:mac:vml" xmlns:mo="http://schemas.microsoft.com/office/mac/office/2008/main" xmlns="">
                                 <a:solidFill>
                                   <a:srgbClr val="FFFFFF"/>
                                 </a:solidFill>
                               </a14:hiddenFill>
                             </a:ext>
                             <a:ext uri="{91240B29-F687-4f45-9708-019B960494DF}">
-                              <a14:hiddenLine xmlns="" xmlns:mo="http://schemas.microsoft.com/office/mac/office/2008/main" xmlns:mv="urn:schemas-microsoft-com:mac:vml" xmlns:o="urn:schemas-microsoft-com:office:office" xmlns:v="urn:schemas-microsoft-com:vml" xmlns:w10="urn:schemas-microsoft-com:office:word" xmlns:w="http://schemas.openxmlformats.org/wordprocessingml/2006/main" xmlns:a14="http://schemas.microsoft.com/office/drawing/2010/main" xmlns:arto="http://schemas.microsoft.com/office/word/2006/arto" w="9525">
+                              <a14:hiddenLine xmlns:arto="http://schemas.microsoft.com/office/word/2006/arto" xmlns:a14="http://schemas.microsoft.com/office/drawing/2010/main" xmlns:w="http://schemas.openxmlformats.org/wordprocessingml/2006/main" xmlns:w10="urn:schemas-microsoft-com:office:word" xmlns:v="urn:schemas-microsoft-com:vml" xmlns:o="urn:schemas-microsoft-com:office:office" xmlns:mv="urn:schemas-microsoft-com:mac:vml" xmlns:mo="http://schemas.microsoft.com/office/mac/office/2008/main" xmlns="" w="9525">
                                 <a:solidFill>
                                   <a:srgbClr val="000000"/>
                                 </a:solidFill>
@@ -32647,14 +32758,14 @@
                           </a:ln>
                           <a:extLst>
                             <a:ext uri="{909E8E84-426E-40dd-AFC4-6F175D3DCCD1}">
-                              <a14:hiddenFill xmlns="" xmlns:mo="http://schemas.microsoft.com/office/mac/office/2008/main" xmlns:mv="urn:schemas-microsoft-com:mac:vml" xmlns:o="urn:schemas-microsoft-com:office:office" xmlns:v="urn:schemas-microsoft-com:vml" xmlns:w10="urn:schemas-microsoft-com:office:word" xmlns:w="http://schemas.openxmlformats.org/wordprocessingml/2006/main" xmlns:a14="http://schemas.microsoft.com/office/drawing/2010/main" xmlns:arto="http://schemas.microsoft.com/office/word/2006/arto">
+                              <a14:hiddenFill xmlns:arto="http://schemas.microsoft.com/office/word/2006/arto" xmlns:a14="http://schemas.microsoft.com/office/drawing/2010/main" xmlns:w="http://schemas.openxmlformats.org/wordprocessingml/2006/main" xmlns:w10="urn:schemas-microsoft-com:office:word" xmlns:v="urn:schemas-microsoft-com:vml" xmlns:o="urn:schemas-microsoft-com:office:office" xmlns:mv="urn:schemas-microsoft-com:mac:vml" xmlns:mo="http://schemas.microsoft.com/office/mac/office/2008/main" xmlns="">
                                 <a:solidFill>
                                   <a:srgbClr val="FFFFFF"/>
                                 </a:solidFill>
                               </a14:hiddenFill>
                             </a:ext>
                             <a:ext uri="{91240B29-F687-4f45-9708-019B960494DF}">
-                              <a14:hiddenLine xmlns="" xmlns:mo="http://schemas.microsoft.com/office/mac/office/2008/main" xmlns:mv="urn:schemas-microsoft-com:mac:vml" xmlns:o="urn:schemas-microsoft-com:office:office" xmlns:v="urn:schemas-microsoft-com:vml" xmlns:w10="urn:schemas-microsoft-com:office:word" xmlns:w="http://schemas.openxmlformats.org/wordprocessingml/2006/main" xmlns:a14="http://schemas.microsoft.com/office/drawing/2010/main" xmlns:arto="http://schemas.microsoft.com/office/word/2006/arto" w="9525">
+                              <a14:hiddenLine xmlns:arto="http://schemas.microsoft.com/office/word/2006/arto" xmlns:a14="http://schemas.microsoft.com/office/drawing/2010/main" xmlns:w="http://schemas.openxmlformats.org/wordprocessingml/2006/main" xmlns:w10="urn:schemas-microsoft-com:office:word" xmlns:v="urn:schemas-microsoft-com:vml" xmlns:o="urn:schemas-microsoft-com:office:office" xmlns:mv="urn:schemas-microsoft-com:mac:vml" xmlns:mo="http://schemas.microsoft.com/office/mac/office/2008/main" xmlns="" w="9525">
                                 <a:solidFill>
                                   <a:srgbClr val="000000"/>
                                 </a:solidFill>
@@ -32710,7 +32821,7 @@
                           </a:ln>
                           <a:extLst>
                             <a:ext uri="{91240B29-F687-4f45-9708-019B960494DF}">
-                              <a14:hiddenLine xmlns="" xmlns:mo="http://schemas.microsoft.com/office/mac/office/2008/main" xmlns:mv="urn:schemas-microsoft-com:mac:vml" xmlns:o="urn:schemas-microsoft-com:office:office" xmlns:v="urn:schemas-microsoft-com:vml" xmlns:w10="urn:schemas-microsoft-com:office:word" xmlns:w="http://schemas.openxmlformats.org/wordprocessingml/2006/main" xmlns:a14="http://schemas.microsoft.com/office/drawing/2010/main" xmlns:arto="http://schemas.microsoft.com/office/word/2006/arto" w="9525">
+                              <a14:hiddenLine xmlns:arto="http://schemas.microsoft.com/office/word/2006/arto" xmlns:a14="http://schemas.microsoft.com/office/drawing/2010/main" xmlns:w="http://schemas.openxmlformats.org/wordprocessingml/2006/main" xmlns:w10="urn:schemas-microsoft-com:office:word" xmlns:v="urn:schemas-microsoft-com:vml" xmlns:o="urn:schemas-microsoft-com:office:office" xmlns:mv="urn:schemas-microsoft-com:mac:vml" xmlns:mo="http://schemas.microsoft.com/office/mac/office/2008/main" xmlns="" w="9525">
                                 <a:solidFill>
                                   <a:srgbClr val="000000"/>
                                 </a:solidFill>
@@ -32770,7 +32881,7 @@
                           </a:ln>
                           <a:extLst>
                             <a:ext uri="{909E8E84-426E-40dd-AFC4-6F175D3DCCD1}">
-                              <a14:hiddenFill xmlns="" xmlns:mo="http://schemas.microsoft.com/office/mac/office/2008/main" xmlns:mv="urn:schemas-microsoft-com:mac:vml" xmlns:o="urn:schemas-microsoft-com:office:office" xmlns:v="urn:schemas-microsoft-com:vml" xmlns:w10="urn:schemas-microsoft-com:office:word" xmlns:w="http://schemas.openxmlformats.org/wordprocessingml/2006/main" xmlns:a14="http://schemas.microsoft.com/office/drawing/2010/main" xmlns:arto="http://schemas.microsoft.com/office/word/2006/arto">
+                              <a14:hiddenFill xmlns:arto="http://schemas.microsoft.com/office/word/2006/arto" xmlns:a14="http://schemas.microsoft.com/office/drawing/2010/main" xmlns:w="http://schemas.openxmlformats.org/wordprocessingml/2006/main" xmlns:w10="urn:schemas-microsoft-com:office:word" xmlns:v="urn:schemas-microsoft-com:vml" xmlns:o="urn:schemas-microsoft-com:office:office" xmlns:mv="urn:schemas-microsoft-com:mac:vml" xmlns:mo="http://schemas.microsoft.com/office/mac/office/2008/main" xmlns="">
                                 <a:noFill/>
                               </a14:hiddenFill>
                             </a:ext>
@@ -32803,7 +32914,7 @@
                           </a:ln>
                           <a:extLst>
                             <a:ext uri="{909E8E84-426E-40dd-AFC4-6F175D3DCCD1}">
-                              <a14:hiddenFill xmlns="" xmlns:mo="http://schemas.microsoft.com/office/mac/office/2008/main" xmlns:mv="urn:schemas-microsoft-com:mac:vml" xmlns:o="urn:schemas-microsoft-com:office:office" xmlns:v="urn:schemas-microsoft-com:vml" xmlns:w10="urn:schemas-microsoft-com:office:word" xmlns:w="http://schemas.openxmlformats.org/wordprocessingml/2006/main" xmlns:a14="http://schemas.microsoft.com/office/drawing/2010/main" xmlns:arto="http://schemas.microsoft.com/office/word/2006/arto">
+                              <a14:hiddenFill xmlns:arto="http://schemas.microsoft.com/office/word/2006/arto" xmlns:a14="http://schemas.microsoft.com/office/drawing/2010/main" xmlns:w="http://schemas.openxmlformats.org/wordprocessingml/2006/main" xmlns:w10="urn:schemas-microsoft-com:office:word" xmlns:v="urn:schemas-microsoft-com:vml" xmlns:o="urn:schemas-microsoft-com:office:office" xmlns:mv="urn:schemas-microsoft-com:mac:vml" xmlns:mo="http://schemas.microsoft.com/office/mac/office/2008/main" xmlns="">
                                 <a:noFill/>
                               </a14:hiddenFill>
                             </a:ext>
@@ -32893,7 +33004,7 @@
                           </a:ln>
                           <a:extLst>
                             <a:ext uri="{909E8E84-426E-40dd-AFC4-6F175D3DCCD1}">
-                              <a14:hiddenFill xmlns="" xmlns:mo="http://schemas.microsoft.com/office/mac/office/2008/main" xmlns:mv="urn:schemas-microsoft-com:mac:vml" xmlns:o="urn:schemas-microsoft-com:office:office" xmlns:v="urn:schemas-microsoft-com:vml" xmlns:w10="urn:schemas-microsoft-com:office:word" xmlns:w="http://schemas.openxmlformats.org/wordprocessingml/2006/main" xmlns:a14="http://schemas.microsoft.com/office/drawing/2010/main" xmlns:arto="http://schemas.microsoft.com/office/word/2006/arto">
+                              <a14:hiddenFill xmlns:arto="http://schemas.microsoft.com/office/word/2006/arto" xmlns:a14="http://schemas.microsoft.com/office/drawing/2010/main" xmlns:w="http://schemas.openxmlformats.org/wordprocessingml/2006/main" xmlns:w10="urn:schemas-microsoft-com:office:word" xmlns:v="urn:schemas-microsoft-com:vml" xmlns:o="urn:schemas-microsoft-com:office:office" xmlns:mv="urn:schemas-microsoft-com:mac:vml" xmlns:mo="http://schemas.microsoft.com/office/mac/office/2008/main" xmlns="">
                                 <a:noFill/>
                               </a14:hiddenFill>
                             </a:ext>
@@ -32922,7 +33033,7 @@
                           </a:ln>
                           <a:extLst>
                             <a:ext uri="{91240B29-F687-4f45-9708-019B960494DF}">
-                              <a14:hiddenLine xmlns="" xmlns:mo="http://schemas.microsoft.com/office/mac/office/2008/main" xmlns:mv="urn:schemas-microsoft-com:mac:vml" xmlns:o="urn:schemas-microsoft-com:office:office" xmlns:v="urn:schemas-microsoft-com:vml" xmlns:w10="urn:schemas-microsoft-com:office:word" xmlns:w="http://schemas.openxmlformats.org/wordprocessingml/2006/main" xmlns:a14="http://schemas.microsoft.com/office/drawing/2010/main" xmlns:arto="http://schemas.microsoft.com/office/word/2006/arto" w="9525">
+                              <a14:hiddenLine xmlns:arto="http://schemas.microsoft.com/office/word/2006/arto" xmlns:a14="http://schemas.microsoft.com/office/drawing/2010/main" xmlns:w="http://schemas.openxmlformats.org/wordprocessingml/2006/main" xmlns:w10="urn:schemas-microsoft-com:office:word" xmlns:v="urn:schemas-microsoft-com:vml" xmlns:o="urn:schemas-microsoft-com:office:office" xmlns:mv="urn:schemas-microsoft-com:mac:vml" xmlns:mo="http://schemas.microsoft.com/office/mac/office/2008/main" xmlns="" w="9525">
                                 <a:solidFill>
                                   <a:srgbClr val="000000"/>
                                 </a:solidFill>
@@ -32981,7 +33092,7 @@
                           </a:ln>
                           <a:extLst>
                             <a:ext uri="{909E8E84-426E-40dd-AFC4-6F175D3DCCD1}">
-                              <a14:hiddenFill xmlns="" xmlns:mo="http://schemas.microsoft.com/office/mac/office/2008/main" xmlns:mv="urn:schemas-microsoft-com:mac:vml" xmlns:o="urn:schemas-microsoft-com:office:office" xmlns:v="urn:schemas-microsoft-com:vml" xmlns:w10="urn:schemas-microsoft-com:office:word" xmlns:w="http://schemas.openxmlformats.org/wordprocessingml/2006/main" xmlns:a14="http://schemas.microsoft.com/office/drawing/2010/main" xmlns:arto="http://schemas.microsoft.com/office/word/2006/arto">
+                              <a14:hiddenFill xmlns:arto="http://schemas.microsoft.com/office/word/2006/arto" xmlns:a14="http://schemas.microsoft.com/office/drawing/2010/main" xmlns:w="http://schemas.openxmlformats.org/wordprocessingml/2006/main" xmlns:w10="urn:schemas-microsoft-com:office:word" xmlns:v="urn:schemas-microsoft-com:vml" xmlns:o="urn:schemas-microsoft-com:office:office" xmlns:mv="urn:schemas-microsoft-com:mac:vml" xmlns:mo="http://schemas.microsoft.com/office/mac/office/2008/main" xmlns="">
                                 <a:noFill/>
                               </a14:hiddenFill>
                             </a:ext>
@@ -33008,14 +33119,14 @@
                           </a:ln>
                           <a:extLst>
                             <a:ext uri="{909E8E84-426E-40dd-AFC4-6F175D3DCCD1}">
-                              <a14:hiddenFill xmlns:arto="http://schemas.microsoft.com/office/word/2006/arto" xmlns:a14="http://schemas.microsoft.com/office/drawing/2010/main" xmlns:w="http://schemas.openxmlformats.org/wordprocessingml/2006/main" xmlns:w10="urn:schemas-microsoft-com:office:word" xmlns:v="urn:schemas-microsoft-com:vml" xmlns:o="urn:schemas-microsoft-com:office:office" xmlns:mv="urn:schemas-microsoft-com:mac:vml" xmlns:mo="http://schemas.microsoft.com/office/mac/office/2008/main" xmlns="" xmlns:lc="http://schemas.openxmlformats.org/drawingml/2006/lockedCanvas">
+                              <a14:hiddenFill xmlns:lc="http://schemas.openxmlformats.org/drawingml/2006/lockedCanvas" xmlns="" xmlns:mo="http://schemas.microsoft.com/office/mac/office/2008/main" xmlns:mv="urn:schemas-microsoft-com:mac:vml" xmlns:o="urn:schemas-microsoft-com:office:office" xmlns:v="urn:schemas-microsoft-com:vml" xmlns:w10="urn:schemas-microsoft-com:office:word" xmlns:w="http://schemas.openxmlformats.org/wordprocessingml/2006/main" xmlns:a14="http://schemas.microsoft.com/office/drawing/2010/main" xmlns:arto="http://schemas.microsoft.com/office/word/2006/arto">
                                 <a:solidFill>
                                   <a:srgbClr val="FFFFFF"/>
                                 </a:solidFill>
                               </a14:hiddenFill>
                             </a:ext>
                             <a:ext uri="{91240B29-F687-4f45-9708-019B960494DF}">
-                              <a14:hiddenLine xmlns:arto="http://schemas.microsoft.com/office/word/2006/arto" xmlns:a14="http://schemas.microsoft.com/office/drawing/2010/main" xmlns:w="http://schemas.openxmlformats.org/wordprocessingml/2006/main" xmlns:w10="urn:schemas-microsoft-com:office:word" xmlns:v="urn:schemas-microsoft-com:vml" xmlns:o="urn:schemas-microsoft-com:office:office" xmlns:mv="urn:schemas-microsoft-com:mac:vml" xmlns:mo="http://schemas.microsoft.com/office/mac/office/2008/main" xmlns="" xmlns:lc="http://schemas.openxmlformats.org/drawingml/2006/lockedCanvas" w="9525">
+                              <a14:hiddenLine xmlns:lc="http://schemas.openxmlformats.org/drawingml/2006/lockedCanvas" xmlns="" xmlns:mo="http://schemas.microsoft.com/office/mac/office/2008/main" xmlns:mv="urn:schemas-microsoft-com:mac:vml" xmlns:o="urn:schemas-microsoft-com:office:office" xmlns:v="urn:schemas-microsoft-com:vml" xmlns:w10="urn:schemas-microsoft-com:office:word" xmlns:w="http://schemas.openxmlformats.org/wordprocessingml/2006/main" xmlns:a14="http://schemas.microsoft.com/office/drawing/2010/main" xmlns:arto="http://schemas.microsoft.com/office/word/2006/arto" w="9525">
                                 <a:solidFill>
                                   <a:srgbClr val="000000"/>
                                 </a:solidFill>
@@ -33065,14 +33176,14 @@
                           </a:ln>
                           <a:extLst>
                             <a:ext uri="{909E8E84-426E-40dd-AFC4-6F175D3DCCD1}">
-                              <a14:hiddenFill xmlns:arto="http://schemas.microsoft.com/office/word/2006/arto" xmlns:a14="http://schemas.microsoft.com/office/drawing/2010/main" xmlns:w="http://schemas.openxmlformats.org/wordprocessingml/2006/main" xmlns:w10="urn:schemas-microsoft-com:office:word" xmlns:v="urn:schemas-microsoft-com:vml" xmlns:o="urn:schemas-microsoft-com:office:office" xmlns:mv="urn:schemas-microsoft-com:mac:vml" xmlns:mo="http://schemas.microsoft.com/office/mac/office/2008/main" xmlns="" xmlns:lc="http://schemas.openxmlformats.org/drawingml/2006/lockedCanvas">
+                              <a14:hiddenFill xmlns:lc="http://schemas.openxmlformats.org/drawingml/2006/lockedCanvas" xmlns="" xmlns:mo="http://schemas.microsoft.com/office/mac/office/2008/main" xmlns:mv="urn:schemas-microsoft-com:mac:vml" xmlns:o="urn:schemas-microsoft-com:office:office" xmlns:v="urn:schemas-microsoft-com:vml" xmlns:w10="urn:schemas-microsoft-com:office:word" xmlns:w="http://schemas.openxmlformats.org/wordprocessingml/2006/main" xmlns:a14="http://schemas.microsoft.com/office/drawing/2010/main" xmlns:arto="http://schemas.microsoft.com/office/word/2006/arto">
                                 <a:solidFill>
                                   <a:srgbClr val="FFFFFF"/>
                                 </a:solidFill>
                               </a14:hiddenFill>
                             </a:ext>
                             <a:ext uri="{91240B29-F687-4f45-9708-019B960494DF}">
-                              <a14:hiddenLine xmlns:arto="http://schemas.microsoft.com/office/word/2006/arto" xmlns:a14="http://schemas.microsoft.com/office/drawing/2010/main" xmlns:w="http://schemas.openxmlformats.org/wordprocessingml/2006/main" xmlns:w10="urn:schemas-microsoft-com:office:word" xmlns:v="urn:schemas-microsoft-com:vml" xmlns:o="urn:schemas-microsoft-com:office:office" xmlns:mv="urn:schemas-microsoft-com:mac:vml" xmlns:mo="http://schemas.microsoft.com/office/mac/office/2008/main" xmlns="" xmlns:lc="http://schemas.openxmlformats.org/drawingml/2006/lockedCanvas" w="9525">
+                              <a14:hiddenLine xmlns:lc="http://schemas.openxmlformats.org/drawingml/2006/lockedCanvas" xmlns="" xmlns:mo="http://schemas.microsoft.com/office/mac/office/2008/main" xmlns:mv="urn:schemas-microsoft-com:mac:vml" xmlns:o="urn:schemas-microsoft-com:office:office" xmlns:v="urn:schemas-microsoft-com:vml" xmlns:w10="urn:schemas-microsoft-com:office:word" xmlns:w="http://schemas.openxmlformats.org/wordprocessingml/2006/main" xmlns:a14="http://schemas.microsoft.com/office/drawing/2010/main" xmlns:arto="http://schemas.microsoft.com/office/word/2006/arto" w="9525">
                                 <a:solidFill>
                                   <a:srgbClr val="000000"/>
                                 </a:solidFill>
@@ -33127,7 +33238,7 @@
                           </a:ln>
                           <a:extLst>
                             <a:ext uri="{909E8E84-426E-40dd-AFC4-6F175D3DCCD1}">
-                              <a14:hiddenFill xmlns:arto="http://schemas.microsoft.com/office/word/2006/arto" xmlns:a14="http://schemas.microsoft.com/office/drawing/2010/main" xmlns:w="http://schemas.openxmlformats.org/wordprocessingml/2006/main" xmlns:w10="urn:schemas-microsoft-com:office:word" xmlns:v="urn:schemas-microsoft-com:vml" xmlns:o="urn:schemas-microsoft-com:office:office" xmlns:mv="urn:schemas-microsoft-com:mac:vml" xmlns:mo="http://schemas.microsoft.com/office/mac/office/2008/main" xmlns="" xmlns:lc="http://schemas.openxmlformats.org/drawingml/2006/lockedCanvas">
+                              <a14:hiddenFill xmlns:lc="http://schemas.openxmlformats.org/drawingml/2006/lockedCanvas" xmlns="" xmlns:mo="http://schemas.microsoft.com/office/mac/office/2008/main" xmlns:mv="urn:schemas-microsoft-com:mac:vml" xmlns:o="urn:schemas-microsoft-com:office:office" xmlns:v="urn:schemas-microsoft-com:vml" xmlns:w10="urn:schemas-microsoft-com:office:word" xmlns:w="http://schemas.openxmlformats.org/wordprocessingml/2006/main" xmlns:a14="http://schemas.microsoft.com/office/drawing/2010/main" xmlns:arto="http://schemas.microsoft.com/office/word/2006/arto">
                                 <a:noFill/>
                               </a14:hiddenFill>
                             </a:ext>
@@ -33159,7 +33270,7 @@
                           </a:ln>
                           <a:extLst>
                             <a:ext uri="{909E8E84-426E-40dd-AFC4-6F175D3DCCD1}">
-                              <a14:hiddenFill xmlns:arto="http://schemas.microsoft.com/office/word/2006/arto" xmlns:a14="http://schemas.microsoft.com/office/drawing/2010/main" xmlns:w="http://schemas.openxmlformats.org/wordprocessingml/2006/main" xmlns:w10="urn:schemas-microsoft-com:office:word" xmlns:v="urn:schemas-microsoft-com:vml" xmlns:o="urn:schemas-microsoft-com:office:office" xmlns:mv="urn:schemas-microsoft-com:mac:vml" xmlns:mo="http://schemas.microsoft.com/office/mac/office/2008/main" xmlns="" xmlns:lc="http://schemas.openxmlformats.org/drawingml/2006/lockedCanvas">
+                              <a14:hiddenFill xmlns:lc="http://schemas.openxmlformats.org/drawingml/2006/lockedCanvas" xmlns="" xmlns:mo="http://schemas.microsoft.com/office/mac/office/2008/main" xmlns:mv="urn:schemas-microsoft-com:mac:vml" xmlns:o="urn:schemas-microsoft-com:office:office" xmlns:v="urn:schemas-microsoft-com:vml" xmlns:w10="urn:schemas-microsoft-com:office:word" xmlns:w="http://schemas.openxmlformats.org/wordprocessingml/2006/main" xmlns:a14="http://schemas.microsoft.com/office/drawing/2010/main" xmlns:arto="http://schemas.microsoft.com/office/word/2006/arto">
                                 <a:noFill/>
                               </a14:hiddenFill>
                             </a:ext>
@@ -33186,14 +33297,14 @@
                           </a:ln>
                           <a:extLst>
                             <a:ext uri="{909E8E84-426E-40dd-AFC4-6F175D3DCCD1}">
-                              <a14:hiddenFill xmlns="" xmlns:mo="http://schemas.microsoft.com/office/mac/office/2008/main" xmlns:mv="urn:schemas-microsoft-com:mac:vml" xmlns:o="urn:schemas-microsoft-com:office:office" xmlns:v="urn:schemas-microsoft-com:vml" xmlns:w10="urn:schemas-microsoft-com:office:word" xmlns:w="http://schemas.openxmlformats.org/wordprocessingml/2006/main" xmlns:a14="http://schemas.microsoft.com/office/drawing/2010/main" xmlns:arto="http://schemas.microsoft.com/office/word/2006/arto" xmlns:lc="http://schemas.openxmlformats.org/drawingml/2006/lockedCanvas">
+                              <a14:hiddenFill xmlns:lc="http://schemas.openxmlformats.org/drawingml/2006/lockedCanvas" xmlns:arto="http://schemas.microsoft.com/office/word/2006/arto" xmlns:a14="http://schemas.microsoft.com/office/drawing/2010/main" xmlns:w="http://schemas.openxmlformats.org/wordprocessingml/2006/main" xmlns:w10="urn:schemas-microsoft-com:office:word" xmlns:v="urn:schemas-microsoft-com:vml" xmlns:o="urn:schemas-microsoft-com:office:office" xmlns:mv="urn:schemas-microsoft-com:mac:vml" xmlns:mo="http://schemas.microsoft.com/office/mac/office/2008/main" xmlns="">
                                 <a:solidFill>
                                   <a:srgbClr val="FFFFFF"/>
                                 </a:solidFill>
                               </a14:hiddenFill>
                             </a:ext>
                             <a:ext uri="{91240B29-F687-4f45-9708-019B960494DF}">
-                              <a14:hiddenLine xmlns="" xmlns:mo="http://schemas.microsoft.com/office/mac/office/2008/main" xmlns:mv="urn:schemas-microsoft-com:mac:vml" xmlns:o="urn:schemas-microsoft-com:office:office" xmlns:v="urn:schemas-microsoft-com:vml" xmlns:w10="urn:schemas-microsoft-com:office:word" xmlns:w="http://schemas.openxmlformats.org/wordprocessingml/2006/main" xmlns:a14="http://schemas.microsoft.com/office/drawing/2010/main" xmlns:arto="http://schemas.microsoft.com/office/word/2006/arto" xmlns:lc="http://schemas.openxmlformats.org/drawingml/2006/lockedCanvas" w="9525">
+                              <a14:hiddenLine xmlns:lc="http://schemas.openxmlformats.org/drawingml/2006/lockedCanvas" xmlns:arto="http://schemas.microsoft.com/office/word/2006/arto" xmlns:a14="http://schemas.microsoft.com/office/drawing/2010/main" xmlns:w="http://schemas.openxmlformats.org/wordprocessingml/2006/main" xmlns:w10="urn:schemas-microsoft-com:office:word" xmlns:v="urn:schemas-microsoft-com:vml" xmlns:o="urn:schemas-microsoft-com:office:office" xmlns:mv="urn:schemas-microsoft-com:mac:vml" xmlns:mo="http://schemas.microsoft.com/office/mac/office/2008/main" xmlns="" w="9525">
                                 <a:solidFill>
                                   <a:srgbClr val="000000"/>
                                 </a:solidFill>
@@ -33243,14 +33354,14 @@
                           </a:ln>
                           <a:extLst>
                             <a:ext uri="{909E8E84-426E-40dd-AFC4-6F175D3DCCD1}">
-                              <a14:hiddenFill xmlns="" xmlns:mo="http://schemas.microsoft.com/office/mac/office/2008/main" xmlns:mv="urn:schemas-microsoft-com:mac:vml" xmlns:o="urn:schemas-microsoft-com:office:office" xmlns:v="urn:schemas-microsoft-com:vml" xmlns:w10="urn:schemas-microsoft-com:office:word" xmlns:w="http://schemas.openxmlformats.org/wordprocessingml/2006/main" xmlns:a14="http://schemas.microsoft.com/office/drawing/2010/main" xmlns:arto="http://schemas.microsoft.com/office/word/2006/arto" xmlns:lc="http://schemas.openxmlformats.org/drawingml/2006/lockedCanvas">
+                              <a14:hiddenFill xmlns:lc="http://schemas.openxmlformats.org/drawingml/2006/lockedCanvas" xmlns:arto="http://schemas.microsoft.com/office/word/2006/arto" xmlns:a14="http://schemas.microsoft.com/office/drawing/2010/main" xmlns:w="http://schemas.openxmlformats.org/wordprocessingml/2006/main" xmlns:w10="urn:schemas-microsoft-com:office:word" xmlns:v="urn:schemas-microsoft-com:vml" xmlns:o="urn:schemas-microsoft-com:office:office" xmlns:mv="urn:schemas-microsoft-com:mac:vml" xmlns:mo="http://schemas.microsoft.com/office/mac/office/2008/main" xmlns="">
                                 <a:solidFill>
                                   <a:srgbClr val="FFFFFF"/>
                                 </a:solidFill>
                               </a14:hiddenFill>
                             </a:ext>
                             <a:ext uri="{91240B29-F687-4f45-9708-019B960494DF}">
-                              <a14:hiddenLine xmlns="" xmlns:mo="http://schemas.microsoft.com/office/mac/office/2008/main" xmlns:mv="urn:schemas-microsoft-com:mac:vml" xmlns:o="urn:schemas-microsoft-com:office:office" xmlns:v="urn:schemas-microsoft-com:vml" xmlns:w10="urn:schemas-microsoft-com:office:word" xmlns:w="http://schemas.openxmlformats.org/wordprocessingml/2006/main" xmlns:a14="http://schemas.microsoft.com/office/drawing/2010/main" xmlns:arto="http://schemas.microsoft.com/office/word/2006/arto" xmlns:lc="http://schemas.openxmlformats.org/drawingml/2006/lockedCanvas" w="9525">
+                              <a14:hiddenLine xmlns:lc="http://schemas.openxmlformats.org/drawingml/2006/lockedCanvas" xmlns:arto="http://schemas.microsoft.com/office/word/2006/arto" xmlns:a14="http://schemas.microsoft.com/office/drawing/2010/main" xmlns:w="http://schemas.openxmlformats.org/wordprocessingml/2006/main" xmlns:w10="urn:schemas-microsoft-com:office:word" xmlns:v="urn:schemas-microsoft-com:vml" xmlns:o="urn:schemas-microsoft-com:office:office" xmlns:mv="urn:schemas-microsoft-com:mac:vml" xmlns:mo="http://schemas.microsoft.com/office/mac/office/2008/main" xmlns="" w="9525">
                                 <a:solidFill>
                                   <a:srgbClr val="000000"/>
                                 </a:solidFill>
@@ -33305,7 +33416,7 @@
                           </a:ln>
                           <a:extLst>
                             <a:ext uri="{909E8E84-426E-40dd-AFC4-6F175D3DCCD1}">
-                              <a14:hiddenFill xmlns="" xmlns:mo="http://schemas.microsoft.com/office/mac/office/2008/main" xmlns:mv="urn:schemas-microsoft-com:mac:vml" xmlns:o="urn:schemas-microsoft-com:office:office" xmlns:v="urn:schemas-microsoft-com:vml" xmlns:w10="urn:schemas-microsoft-com:office:word" xmlns:w="http://schemas.openxmlformats.org/wordprocessingml/2006/main" xmlns:a14="http://schemas.microsoft.com/office/drawing/2010/main" xmlns:arto="http://schemas.microsoft.com/office/word/2006/arto" xmlns:lc="http://schemas.openxmlformats.org/drawingml/2006/lockedCanvas">
+                              <a14:hiddenFill xmlns:lc="http://schemas.openxmlformats.org/drawingml/2006/lockedCanvas" xmlns:arto="http://schemas.microsoft.com/office/word/2006/arto" xmlns:a14="http://schemas.microsoft.com/office/drawing/2010/main" xmlns:w="http://schemas.openxmlformats.org/wordprocessingml/2006/main" xmlns:w10="urn:schemas-microsoft-com:office:word" xmlns:v="urn:schemas-microsoft-com:vml" xmlns:o="urn:schemas-microsoft-com:office:office" xmlns:mv="urn:schemas-microsoft-com:mac:vml" xmlns:mo="http://schemas.microsoft.com/office/mac/office/2008/main" xmlns="">
                                 <a:noFill/>
                               </a14:hiddenFill>
                             </a:ext>
@@ -33337,7 +33448,7 @@
                           </a:ln>
                           <a:extLst>
                             <a:ext uri="{909E8E84-426E-40dd-AFC4-6F175D3DCCD1}">
-                              <a14:hiddenFill xmlns="" xmlns:mo="http://schemas.microsoft.com/office/mac/office/2008/main" xmlns:mv="urn:schemas-microsoft-com:mac:vml" xmlns:o="urn:schemas-microsoft-com:office:office" xmlns:v="urn:schemas-microsoft-com:vml" xmlns:w10="urn:schemas-microsoft-com:office:word" xmlns:w="http://schemas.openxmlformats.org/wordprocessingml/2006/main" xmlns:a14="http://schemas.microsoft.com/office/drawing/2010/main" xmlns:arto="http://schemas.microsoft.com/office/word/2006/arto" xmlns:lc="http://schemas.openxmlformats.org/drawingml/2006/lockedCanvas">
+                              <a14:hiddenFill xmlns:lc="http://schemas.openxmlformats.org/drawingml/2006/lockedCanvas" xmlns:arto="http://schemas.microsoft.com/office/word/2006/arto" xmlns:a14="http://schemas.microsoft.com/office/drawing/2010/main" xmlns:w="http://schemas.openxmlformats.org/wordprocessingml/2006/main" xmlns:w10="urn:schemas-microsoft-com:office:word" xmlns:v="urn:schemas-microsoft-com:vml" xmlns:o="urn:schemas-microsoft-com:office:office" xmlns:mv="urn:schemas-microsoft-com:mac:vml" xmlns:mo="http://schemas.microsoft.com/office/mac/office/2008/main" xmlns="">
                                 <a:noFill/>
                               </a14:hiddenFill>
                             </a:ext>
@@ -33364,14 +33475,14 @@
                           </a:ln>
                           <a:extLst>
                             <a:ext uri="{909E8E84-426E-40dd-AFC4-6F175D3DCCD1}">
-                              <a14:hiddenFill xmlns="" xmlns:mo="http://schemas.microsoft.com/office/mac/office/2008/main" xmlns:mv="urn:schemas-microsoft-com:mac:vml" xmlns:o="urn:schemas-microsoft-com:office:office" xmlns:v="urn:schemas-microsoft-com:vml" xmlns:w10="urn:schemas-microsoft-com:office:word" xmlns:w="http://schemas.openxmlformats.org/wordprocessingml/2006/main" xmlns:a14="http://schemas.microsoft.com/office/drawing/2010/main" xmlns:arto="http://schemas.microsoft.com/office/word/2006/arto" xmlns:lc="http://schemas.openxmlformats.org/drawingml/2006/lockedCanvas">
+                              <a14:hiddenFill xmlns:lc="http://schemas.openxmlformats.org/drawingml/2006/lockedCanvas" xmlns:arto="http://schemas.microsoft.com/office/word/2006/arto" xmlns:a14="http://schemas.microsoft.com/office/drawing/2010/main" xmlns:w="http://schemas.openxmlformats.org/wordprocessingml/2006/main" xmlns:w10="urn:schemas-microsoft-com:office:word" xmlns:v="urn:schemas-microsoft-com:vml" xmlns:o="urn:schemas-microsoft-com:office:office" xmlns:mv="urn:schemas-microsoft-com:mac:vml" xmlns:mo="http://schemas.microsoft.com/office/mac/office/2008/main" xmlns="">
                                 <a:solidFill>
                                   <a:srgbClr val="FFFFFF"/>
                                 </a:solidFill>
                               </a14:hiddenFill>
                             </a:ext>
                             <a:ext uri="{91240B29-F687-4f45-9708-019B960494DF}">
-                              <a14:hiddenLine xmlns="" xmlns:mo="http://schemas.microsoft.com/office/mac/office/2008/main" xmlns:mv="urn:schemas-microsoft-com:mac:vml" xmlns:o="urn:schemas-microsoft-com:office:office" xmlns:v="urn:schemas-microsoft-com:vml" xmlns:w10="urn:schemas-microsoft-com:office:word" xmlns:w="http://schemas.openxmlformats.org/wordprocessingml/2006/main" xmlns:a14="http://schemas.microsoft.com/office/drawing/2010/main" xmlns:arto="http://schemas.microsoft.com/office/word/2006/arto" xmlns:lc="http://schemas.openxmlformats.org/drawingml/2006/lockedCanvas" w="9525">
+                              <a14:hiddenLine xmlns:lc="http://schemas.openxmlformats.org/drawingml/2006/lockedCanvas" xmlns:arto="http://schemas.microsoft.com/office/word/2006/arto" xmlns:a14="http://schemas.microsoft.com/office/drawing/2010/main" xmlns:w="http://schemas.openxmlformats.org/wordprocessingml/2006/main" xmlns:w10="urn:schemas-microsoft-com:office:word" xmlns:v="urn:schemas-microsoft-com:vml" xmlns:o="urn:schemas-microsoft-com:office:office" xmlns:mv="urn:schemas-microsoft-com:mac:vml" xmlns:mo="http://schemas.microsoft.com/office/mac/office/2008/main" xmlns="" w="9525">
                                 <a:solidFill>
                                   <a:srgbClr val="000000"/>
                                 </a:solidFill>
@@ -33421,14 +33532,14 @@
                           </a:ln>
                           <a:extLst>
                             <a:ext uri="{909E8E84-426E-40dd-AFC4-6F175D3DCCD1}">
-                              <a14:hiddenFill xmlns="" xmlns:mo="http://schemas.microsoft.com/office/mac/office/2008/main" xmlns:mv="urn:schemas-microsoft-com:mac:vml" xmlns:o="urn:schemas-microsoft-com:office:office" xmlns:v="urn:schemas-microsoft-com:vml" xmlns:w10="urn:schemas-microsoft-com:office:word" xmlns:w="http://schemas.openxmlformats.org/wordprocessingml/2006/main" xmlns:a14="http://schemas.microsoft.com/office/drawing/2010/main" xmlns:arto="http://schemas.microsoft.com/office/word/2006/arto" xmlns:lc="http://schemas.openxmlformats.org/drawingml/2006/lockedCanvas">
+                              <a14:hiddenFill xmlns:lc="http://schemas.openxmlformats.org/drawingml/2006/lockedCanvas" xmlns:arto="http://schemas.microsoft.com/office/word/2006/arto" xmlns:a14="http://schemas.microsoft.com/office/drawing/2010/main" xmlns:w="http://schemas.openxmlformats.org/wordprocessingml/2006/main" xmlns:w10="urn:schemas-microsoft-com:office:word" xmlns:v="urn:schemas-microsoft-com:vml" xmlns:o="urn:schemas-microsoft-com:office:office" xmlns:mv="urn:schemas-microsoft-com:mac:vml" xmlns:mo="http://schemas.microsoft.com/office/mac/office/2008/main" xmlns="">
                                 <a:solidFill>
                                   <a:srgbClr val="FFFFFF"/>
                                 </a:solidFill>
                               </a14:hiddenFill>
                             </a:ext>
                             <a:ext uri="{91240B29-F687-4f45-9708-019B960494DF}">
-                              <a14:hiddenLine xmlns="" xmlns:mo="http://schemas.microsoft.com/office/mac/office/2008/main" xmlns:mv="urn:schemas-microsoft-com:mac:vml" xmlns:o="urn:schemas-microsoft-com:office:office" xmlns:v="urn:schemas-microsoft-com:vml" xmlns:w10="urn:schemas-microsoft-com:office:word" xmlns:w="http://schemas.openxmlformats.org/wordprocessingml/2006/main" xmlns:a14="http://schemas.microsoft.com/office/drawing/2010/main" xmlns:arto="http://schemas.microsoft.com/office/word/2006/arto" xmlns:lc="http://schemas.openxmlformats.org/drawingml/2006/lockedCanvas" w="9525">
+                              <a14:hiddenLine xmlns:lc="http://schemas.openxmlformats.org/drawingml/2006/lockedCanvas" xmlns:arto="http://schemas.microsoft.com/office/word/2006/arto" xmlns:a14="http://schemas.microsoft.com/office/drawing/2010/main" xmlns:w="http://schemas.openxmlformats.org/wordprocessingml/2006/main" xmlns:w10="urn:schemas-microsoft-com:office:word" xmlns:v="urn:schemas-microsoft-com:vml" xmlns:o="urn:schemas-microsoft-com:office:office" xmlns:mv="urn:schemas-microsoft-com:mac:vml" xmlns:mo="http://schemas.microsoft.com/office/mac/office/2008/main" xmlns="" w="9525">
                                 <a:solidFill>
                                   <a:srgbClr val="000000"/>
                                 </a:solidFill>
@@ -33483,7 +33594,7 @@
                           </a:ln>
                           <a:extLst>
                             <a:ext uri="{909E8E84-426E-40dd-AFC4-6F175D3DCCD1}">
-                              <a14:hiddenFill xmlns="" xmlns:mo="http://schemas.microsoft.com/office/mac/office/2008/main" xmlns:mv="urn:schemas-microsoft-com:mac:vml" xmlns:o="urn:schemas-microsoft-com:office:office" xmlns:v="urn:schemas-microsoft-com:vml" xmlns:w10="urn:schemas-microsoft-com:office:word" xmlns:w="http://schemas.openxmlformats.org/wordprocessingml/2006/main" xmlns:a14="http://schemas.microsoft.com/office/drawing/2010/main" xmlns:arto="http://schemas.microsoft.com/office/word/2006/arto" xmlns:lc="http://schemas.openxmlformats.org/drawingml/2006/lockedCanvas">
+                              <a14:hiddenFill xmlns:lc="http://schemas.openxmlformats.org/drawingml/2006/lockedCanvas" xmlns:arto="http://schemas.microsoft.com/office/word/2006/arto" xmlns:a14="http://schemas.microsoft.com/office/drawing/2010/main" xmlns:w="http://schemas.openxmlformats.org/wordprocessingml/2006/main" xmlns:w10="urn:schemas-microsoft-com:office:word" xmlns:v="urn:schemas-microsoft-com:vml" xmlns:o="urn:schemas-microsoft-com:office:office" xmlns:mv="urn:schemas-microsoft-com:mac:vml" xmlns:mo="http://schemas.microsoft.com/office/mac/office/2008/main" xmlns="">
                                 <a:noFill/>
                               </a14:hiddenFill>
                             </a:ext>
@@ -33515,7 +33626,7 @@
                           </a:ln>
                           <a:extLst>
                             <a:ext uri="{909E8E84-426E-40dd-AFC4-6F175D3DCCD1}">
-                              <a14:hiddenFill xmlns="" xmlns:mo="http://schemas.microsoft.com/office/mac/office/2008/main" xmlns:mv="urn:schemas-microsoft-com:mac:vml" xmlns:o="urn:schemas-microsoft-com:office:office" xmlns:v="urn:schemas-microsoft-com:vml" xmlns:w10="urn:schemas-microsoft-com:office:word" xmlns:w="http://schemas.openxmlformats.org/wordprocessingml/2006/main" xmlns:a14="http://schemas.microsoft.com/office/drawing/2010/main" xmlns:arto="http://schemas.microsoft.com/office/word/2006/arto" xmlns:lc="http://schemas.openxmlformats.org/drawingml/2006/lockedCanvas">
+                              <a14:hiddenFill xmlns:lc="http://schemas.openxmlformats.org/drawingml/2006/lockedCanvas" xmlns:arto="http://schemas.microsoft.com/office/word/2006/arto" xmlns:a14="http://schemas.microsoft.com/office/drawing/2010/main" xmlns:w="http://schemas.openxmlformats.org/wordprocessingml/2006/main" xmlns:w10="urn:schemas-microsoft-com:office:word" xmlns:v="urn:schemas-microsoft-com:vml" xmlns:o="urn:schemas-microsoft-com:office:office" xmlns:mv="urn:schemas-microsoft-com:mac:vml" xmlns:mo="http://schemas.microsoft.com/office/mac/office/2008/main" xmlns="">
                                 <a:noFill/>
                               </a14:hiddenFill>
                             </a:ext>
@@ -33784,7 +33895,7 @@
         <w:pStyle w:val="Heading4"/>
         <w:ind w:left="0" w:firstLine="0"/>
       </w:pPr>
-      <w:bookmarkStart w:id="389" w:name="_Toc26443777"/>
+      <w:bookmarkStart w:id="401" w:name="_Toc26443777"/>
       <w:r>
         <w:t>3.</w:t>
       </w:r>
@@ -33800,7 +33911,7 @@
       <w:r>
         <w:t xml:space="preserve"> Request Message</w:t>
       </w:r>
-      <w:bookmarkEnd w:id="389"/>
+      <w:bookmarkEnd w:id="401"/>
     </w:p>
     <w:p>
       <w:pPr>
@@ -33839,7 +33950,7 @@
         <w:pStyle w:val="Heading5"/>
         <w:ind w:left="0" w:firstLine="0"/>
       </w:pPr>
-      <w:bookmarkStart w:id="390" w:name="_Toc26443778"/>
+      <w:bookmarkStart w:id="402" w:name="_Toc26443778"/>
       <w:r>
         <w:t>3.</w:t>
       </w:r>
@@ -33849,7 +33960,7 @@
       <w:r>
         <w:t>.4.1.1 Trigger Events</w:t>
       </w:r>
-      <w:bookmarkEnd w:id="390"/>
+      <w:bookmarkEnd w:id="402"/>
     </w:p>
     <w:p>
       <w:pPr>
@@ -33900,7 +34011,7 @@
         <w:pStyle w:val="Heading5"/>
         <w:ind w:left="0" w:firstLine="0"/>
       </w:pPr>
-      <w:bookmarkStart w:id="391" w:name="_Toc26443779"/>
+      <w:bookmarkStart w:id="403" w:name="_Toc26443779"/>
       <w:r>
         <w:t>3.</w:t>
       </w:r>
@@ -33910,7 +34021,7 @@
       <w:r>
         <w:t>.4.1.2 Message Semantics</w:t>
       </w:r>
-      <w:bookmarkEnd w:id="391"/>
+      <w:bookmarkEnd w:id="403"/>
     </w:p>
     <w:p>
       <w:pPr>
@@ -34008,8 +34119,8 @@
       <w:pPr>
         <w:pStyle w:val="Heading6"/>
       </w:pPr>
-      <w:bookmarkStart w:id="392" w:name="_Hlk5877358"/>
-      <w:bookmarkStart w:id="393" w:name="_Toc26443780"/>
+      <w:bookmarkStart w:id="404" w:name="_Hlk5877358"/>
+      <w:bookmarkStart w:id="405" w:name="_Toc26443780"/>
       <w:r>
         <w:t>3.</w:t>
       </w:r>
@@ -34019,11 +34130,11 @@
       <w:r>
         <w:t xml:space="preserve">.4.1.2.1 </w:t>
       </w:r>
-      <w:bookmarkEnd w:id="392"/>
+      <w:bookmarkEnd w:id="404"/>
       <w:r>
         <w:t>FHIR Subscription Resource Constraints</w:t>
       </w:r>
-      <w:bookmarkEnd w:id="393"/>
+      <w:bookmarkEnd w:id="405"/>
     </w:p>
     <w:p>
       <w:pPr>
@@ -34084,8 +34195,8 @@
       <w:r>
         <w:t xml:space="preserve">Table </w:t>
       </w:r>
-      <w:bookmarkStart w:id="394" w:name="OLE_LINK1"/>
-      <w:bookmarkStart w:id="395" w:name="OLE_LINK2"/>
+      <w:bookmarkStart w:id="406" w:name="OLE_LINK1"/>
+      <w:bookmarkStart w:id="407" w:name="OLE_LINK2"/>
       <w:r>
         <w:t>3.</w:t>
       </w:r>
@@ -34095,8 +34206,8 @@
       <w:r>
         <w:t>.4.1.2.1-1</w:t>
       </w:r>
-      <w:bookmarkEnd w:id="394"/>
-      <w:bookmarkEnd w:id="395"/>
+      <w:bookmarkEnd w:id="406"/>
+      <w:bookmarkEnd w:id="407"/>
       <w:r>
         <w:t xml:space="preserve">: </w:t>
       </w:r>
@@ -34828,7 +34939,7 @@
       <w:pPr>
         <w:pStyle w:val="Heading7"/>
       </w:pPr>
-      <w:bookmarkStart w:id="396" w:name="_Toc26443781"/>
+      <w:bookmarkStart w:id="408" w:name="_Toc26443781"/>
       <w:r>
         <w:t>3.</w:t>
       </w:r>
@@ -34857,7 +34968,7 @@
       <w:r>
         <w:t xml:space="preserve"> Constraints</w:t>
       </w:r>
-      <w:bookmarkEnd w:id="396"/>
+      <w:bookmarkEnd w:id="408"/>
     </w:p>
     <w:p>
       <w:pPr>
@@ -35254,7 +35365,7 @@
         </w:tabs>
         <w:ind w:left="0" w:firstLine="0"/>
       </w:pPr>
-      <w:bookmarkStart w:id="397" w:name="_Toc26443782"/>
+      <w:bookmarkStart w:id="409" w:name="_Toc26443782"/>
       <w:r>
         <w:t>3.</w:t>
       </w:r>
@@ -35264,7 +35375,7 @@
       <w:r>
         <w:t>.4.1.3 Expected Actions</w:t>
       </w:r>
-      <w:bookmarkEnd w:id="397"/>
+      <w:bookmarkEnd w:id="409"/>
     </w:p>
     <w:p>
       <w:pPr>
@@ -35477,7 +35588,7 @@
         <w:pStyle w:val="Heading4"/>
         <w:ind w:left="0" w:firstLine="0"/>
       </w:pPr>
-      <w:bookmarkStart w:id="398" w:name="_Toc26443783"/>
+      <w:bookmarkStart w:id="410" w:name="_Toc26443783"/>
       <w:r>
         <w:t>3.</w:t>
       </w:r>
@@ -35493,14 +35604,14 @@
       <w:r>
         <w:t xml:space="preserve"> Response</w:t>
       </w:r>
-      <w:bookmarkEnd w:id="398"/>
+      <w:bookmarkEnd w:id="410"/>
     </w:p>
     <w:p>
       <w:pPr>
         <w:pStyle w:val="Heading5"/>
         <w:ind w:left="0" w:firstLine="0"/>
       </w:pPr>
-      <w:bookmarkStart w:id="399" w:name="_Toc26443784"/>
+      <w:bookmarkStart w:id="411" w:name="_Toc26443784"/>
       <w:r>
         <w:t>3.</w:t>
       </w:r>
@@ -35510,7 +35621,7 @@
       <w:r>
         <w:t>.4.2.1 Trigger Events</w:t>
       </w:r>
-      <w:bookmarkEnd w:id="399"/>
+      <w:bookmarkEnd w:id="411"/>
     </w:p>
     <w:p>
       <w:pPr>
@@ -35552,7 +35663,7 @@
         <w:pStyle w:val="Heading5"/>
         <w:ind w:left="0" w:firstLine="0"/>
       </w:pPr>
-      <w:bookmarkStart w:id="400" w:name="_Toc26443785"/>
+      <w:bookmarkStart w:id="412" w:name="_Toc26443785"/>
       <w:r>
         <w:t>3.</w:t>
       </w:r>
@@ -35562,7 +35673,7 @@
       <w:r>
         <w:t>.4.2.2 Message Semantics</w:t>
       </w:r>
-      <w:bookmarkEnd w:id="400"/>
+      <w:bookmarkEnd w:id="412"/>
     </w:p>
     <w:p>
       <w:pPr>
@@ -35621,7 +35732,7 @@
         <w:pStyle w:val="Heading5"/>
         <w:ind w:left="0" w:firstLine="0"/>
       </w:pPr>
-      <w:bookmarkStart w:id="401" w:name="_Toc26443786"/>
+      <w:bookmarkStart w:id="413" w:name="_Toc26443786"/>
       <w:r>
         <w:t>3.</w:t>
       </w:r>
@@ -35631,7 +35742,7 @@
       <w:r>
         <w:t>.4.2.3 Expected Actions</w:t>
       </w:r>
-      <w:bookmarkEnd w:id="401"/>
+      <w:bookmarkEnd w:id="413"/>
     </w:p>
     <w:p>
       <w:pPr>
@@ -35700,7 +35811,7 @@
         <w:pStyle w:val="Heading4"/>
         <w:ind w:left="0" w:firstLine="0"/>
       </w:pPr>
-      <w:bookmarkStart w:id="402" w:name="_Toc26443787"/>
+      <w:bookmarkStart w:id="414" w:name="_Toc26443787"/>
       <w:r>
         <w:lastRenderedPageBreak/>
         <w:t>3.</w:t>
@@ -35717,7 +35828,7 @@
       <w:r>
         <w:t>Subscription Request/Response Message</w:t>
       </w:r>
-      <w:bookmarkEnd w:id="402"/>
+      <w:bookmarkEnd w:id="414"/>
     </w:p>
     <w:p>
       <w:pPr>
@@ -35790,7 +35901,7 @@
         <w:pStyle w:val="Heading4"/>
         <w:ind w:left="0" w:firstLine="0"/>
       </w:pPr>
-      <w:bookmarkStart w:id="403" w:name="_Toc26443788"/>
+      <w:bookmarkStart w:id="415" w:name="_Toc26443788"/>
       <w:r>
         <w:t>3.</w:t>
       </w:r>
@@ -35809,7 +35920,7 @@
       <w:r>
         <w:t>Subscription Request/Response Message</w:t>
       </w:r>
-      <w:bookmarkEnd w:id="403"/>
+      <w:bookmarkEnd w:id="415"/>
     </w:p>
     <w:p>
       <w:pPr>
@@ -36001,7 +36112,7 @@
         <w:pStyle w:val="Heading4"/>
         <w:ind w:left="0" w:firstLine="0"/>
       </w:pPr>
-      <w:bookmarkStart w:id="404" w:name="_Toc26443789"/>
+      <w:bookmarkStart w:id="416" w:name="_Toc26443789"/>
       <w:r>
         <w:t>3.</w:t>
       </w:r>
@@ -36017,7 +36128,7 @@
       <w:r>
         <w:t>Subscription Request/Response Message</w:t>
       </w:r>
-      <w:bookmarkEnd w:id="404"/>
+      <w:bookmarkEnd w:id="416"/>
     </w:p>
     <w:p>
       <w:pPr>
@@ -36118,7 +36229,7 @@
         <w:pStyle w:val="Heading3"/>
         <w:ind w:left="0" w:firstLine="0"/>
       </w:pPr>
-      <w:bookmarkStart w:id="405" w:name="_Toc26443790"/>
+      <w:bookmarkStart w:id="417" w:name="_Toc26443790"/>
       <w:r>
         <w:t>3.</w:t>
       </w:r>
@@ -36128,7 +36239,7 @@
       <w:r>
         <w:t>.5 Security Considerations</w:t>
       </w:r>
-      <w:bookmarkEnd w:id="405"/>
+      <w:bookmarkEnd w:id="417"/>
     </w:p>
     <w:p>
       <w:pPr>
@@ -36198,8 +36309,8 @@
         <w:pStyle w:val="Heading4"/>
         <w:ind w:left="0" w:firstLine="0"/>
       </w:pPr>
-      <w:bookmarkStart w:id="406" w:name="_Toc398544397"/>
-      <w:bookmarkStart w:id="407" w:name="_Toc26443791"/>
+      <w:bookmarkStart w:id="418" w:name="_Toc398544397"/>
+      <w:bookmarkStart w:id="419" w:name="_Toc26443791"/>
       <w:r>
         <w:t>3.</w:t>
       </w:r>
@@ -36209,8 +36320,8 @@
       <w:r>
         <w:t>.5.1 Security Audit Considerations</w:t>
       </w:r>
-      <w:bookmarkEnd w:id="406"/>
-      <w:bookmarkEnd w:id="407"/>
+      <w:bookmarkEnd w:id="418"/>
+      <w:bookmarkEnd w:id="419"/>
     </w:p>
     <w:p>
       <w:pPr>
@@ -36308,7 +36419,7 @@
         <w:pStyle w:val="Heading5"/>
         <w:ind w:left="0" w:firstLine="0"/>
       </w:pPr>
-      <w:bookmarkStart w:id="408" w:name="_Toc26443792"/>
+      <w:bookmarkStart w:id="420" w:name="_Toc26443792"/>
       <w:r>
         <w:t>3.</w:t>
       </w:r>
@@ -36330,7 +36441,7 @@
       <w:r>
         <w:t>audit message:</w:t>
       </w:r>
-      <w:bookmarkEnd w:id="408"/>
+      <w:bookmarkEnd w:id="420"/>
     </w:p>
     <w:tbl>
       <w:tblPr>
@@ -41461,7 +41572,7 @@
         <w:pStyle w:val="Heading5"/>
         <w:ind w:left="0" w:firstLine="0"/>
       </w:pPr>
-      <w:bookmarkStart w:id="409" w:name="_Toc26443793"/>
+      <w:bookmarkStart w:id="421" w:name="_Toc26443793"/>
       <w:r>
         <w:t>3.</w:t>
       </w:r>
@@ -41477,7 +41588,7 @@
       <w:r>
         <w:t xml:space="preserve"> audit message:</w:t>
       </w:r>
-      <w:bookmarkEnd w:id="409"/>
+      <w:bookmarkEnd w:id="421"/>
     </w:p>
     <w:tbl>
       <w:tblPr>
@@ -46507,13 +46618,13 @@
         <w:pStyle w:val="Heading3"/>
         <w:ind w:left="0" w:firstLine="0"/>
       </w:pPr>
-      <w:bookmarkStart w:id="410" w:name="_Toc2769954"/>
-      <w:bookmarkStart w:id="411" w:name="_Toc26443794"/>
+      <w:bookmarkStart w:id="422" w:name="_Toc2769954"/>
+      <w:bookmarkStart w:id="423" w:name="_Toc26443794"/>
       <w:r>
         <w:t>3.78.2 Actor Roles</w:t>
       </w:r>
-      <w:bookmarkEnd w:id="410"/>
-      <w:bookmarkEnd w:id="411"/>
+      <w:bookmarkEnd w:id="422"/>
+      <w:bookmarkEnd w:id="423"/>
     </w:p>
     <w:p>
       <w:pPr>
@@ -46568,7 +46679,7 @@
                         </a:ln>
                         <a:extLst>
                           <a:ext uri="{909E8E84-426E-40dd-AFC4-6F175D3DCCD1}">
-                            <a14:hiddenFill xmlns:arto="http://schemas.microsoft.com/office/word/2006/arto" xmlns:a14="http://schemas.microsoft.com/office/drawing/2010/main" xmlns:w="http://schemas.openxmlformats.org/wordprocessingml/2006/main" xmlns:w10="urn:schemas-microsoft-com:office:word" xmlns:v="urn:schemas-microsoft-com:vml" xmlns:o="urn:schemas-microsoft-com:office:office" xmlns:mv="urn:schemas-microsoft-com:mac:vml" xmlns:mo="http://schemas.microsoft.com/office/mac/office/2008/main" xmlns="">
+                            <a14:hiddenFill xmlns="" xmlns:mo="http://schemas.microsoft.com/office/mac/office/2008/main" xmlns:mv="urn:schemas-microsoft-com:mac:vml" xmlns:o="urn:schemas-microsoft-com:office:office" xmlns:v="urn:schemas-microsoft-com:vml" xmlns:w10="urn:schemas-microsoft-com:office:word" xmlns:w="http://schemas.openxmlformats.org/wordprocessingml/2006/main" xmlns:a14="http://schemas.microsoft.com/office/drawing/2010/main" xmlns:arto="http://schemas.microsoft.com/office/word/2006/arto">
                               <a:noFill/>
                             </a14:hiddenFill>
                           </a:ext>
@@ -46748,7 +46859,7 @@
                           <a:noFill/>
                           <a:extLst>
                             <a:ext uri="{909E8E84-426E-40dd-AFC4-6F175D3DCCD1}">
-                              <a14:hiddenFill xmlns:arto="http://schemas.microsoft.com/office/word/2006/arto" xmlns:a14="http://schemas.microsoft.com/office/drawing/2010/main" xmlns:w="http://schemas.openxmlformats.org/wordprocessingml/2006/main" xmlns:w10="urn:schemas-microsoft-com:office:word" xmlns:v="urn:schemas-microsoft-com:vml" xmlns:o="urn:schemas-microsoft-com:office:office" xmlns:mv="urn:schemas-microsoft-com:mac:vml" xmlns:mo="http://schemas.microsoft.com/office/mac/office/2008/main" xmlns="">
+                              <a14:hiddenFill xmlns="" xmlns:mo="http://schemas.microsoft.com/office/mac/office/2008/main" xmlns:mv="urn:schemas-microsoft-com:mac:vml" xmlns:o="urn:schemas-microsoft-com:office:office" xmlns:v="urn:schemas-microsoft-com:vml" xmlns:w10="urn:schemas-microsoft-com:office:word" xmlns:w="http://schemas.openxmlformats.org/wordprocessingml/2006/main" xmlns:a14="http://schemas.microsoft.com/office/drawing/2010/main" xmlns:arto="http://schemas.microsoft.com/office/word/2006/arto">
                                 <a:solidFill>
                                   <a:srgbClr val="FFFFFF"/>
                                 </a:solidFill>
@@ -46785,7 +46896,7 @@
                           </a:ln>
                           <a:extLst>
                             <a:ext uri="{909E8E84-426E-40dd-AFC4-6F175D3DCCD1}">
-                              <a14:hiddenFill xmlns:arto="http://schemas.microsoft.com/office/word/2006/arto" xmlns:a14="http://schemas.microsoft.com/office/drawing/2010/main" xmlns:w="http://schemas.openxmlformats.org/wordprocessingml/2006/main" xmlns:w10="urn:schemas-microsoft-com:office:word" xmlns:v="urn:schemas-microsoft-com:vml" xmlns:o="urn:schemas-microsoft-com:office:office" xmlns:mv="urn:schemas-microsoft-com:mac:vml" xmlns:mo="http://schemas.microsoft.com/office/mac/office/2008/main" xmlns="">
+                              <a14:hiddenFill xmlns="" xmlns:mo="http://schemas.microsoft.com/office/mac/office/2008/main" xmlns:mv="urn:schemas-microsoft-com:mac:vml" xmlns:o="urn:schemas-microsoft-com:office:office" xmlns:v="urn:schemas-microsoft-com:vml" xmlns:w10="urn:schemas-microsoft-com:office:word" xmlns:w="http://schemas.openxmlformats.org/wordprocessingml/2006/main" xmlns:a14="http://schemas.microsoft.com/office/drawing/2010/main" xmlns:arto="http://schemas.microsoft.com/office/word/2006/arto">
                                 <a:noFill/>
                               </a14:hiddenFill>
                             </a:ext>
@@ -46818,7 +46929,7 @@
                           </a:ln>
                           <a:extLst>
                             <a:ext uri="{909E8E84-426E-40dd-AFC4-6F175D3DCCD1}">
-                              <a14:hiddenFill xmlns:arto="http://schemas.microsoft.com/office/word/2006/arto" xmlns:a14="http://schemas.microsoft.com/office/drawing/2010/main" xmlns:w="http://schemas.openxmlformats.org/wordprocessingml/2006/main" xmlns:w10="urn:schemas-microsoft-com:office:word" xmlns:v="urn:schemas-microsoft-com:vml" xmlns:o="urn:schemas-microsoft-com:office:office" xmlns:mv="urn:schemas-microsoft-com:mac:vml" xmlns:mo="http://schemas.microsoft.com/office/mac/office/2008/main" xmlns="">
+                              <a14:hiddenFill xmlns="" xmlns:mo="http://schemas.microsoft.com/office/mac/office/2008/main" xmlns:mv="urn:schemas-microsoft-com:mac:vml" xmlns:o="urn:schemas-microsoft-com:office:office" xmlns:v="urn:schemas-microsoft-com:vml" xmlns:w10="urn:schemas-microsoft-com:office:word" xmlns:w="http://schemas.openxmlformats.org/wordprocessingml/2006/main" xmlns:a14="http://schemas.microsoft.com/office/drawing/2010/main" xmlns:arto="http://schemas.microsoft.com/office/word/2006/arto">
                                 <a:noFill/>
                               </a14:hiddenFill>
                             </a:ext>
@@ -47322,8 +47433,8 @@
       <w:pPr>
         <w:pStyle w:val="BodyText"/>
       </w:pPr>
-      <w:bookmarkStart w:id="412" w:name="_Toc396826786"/>
-      <w:bookmarkStart w:id="413" w:name="_Toc520113397"/>
+      <w:bookmarkStart w:id="424" w:name="_Toc396826786"/>
+      <w:bookmarkStart w:id="425" w:name="_Toc520113397"/>
     </w:p>
     <w:p>
       <w:pPr>
@@ -47353,13 +47464,13 @@
       <w:pPr>
         <w:pStyle w:val="Heading3"/>
       </w:pPr>
-      <w:bookmarkStart w:id="414" w:name="_Toc26443795"/>
+      <w:bookmarkStart w:id="426" w:name="_Toc26443795"/>
       <w:r>
         <w:t>3.83.2 Actor Roles</w:t>
       </w:r>
-      <w:bookmarkEnd w:id="412"/>
-      <w:bookmarkEnd w:id="413"/>
-      <w:bookmarkEnd w:id="414"/>
+      <w:bookmarkEnd w:id="424"/>
+      <w:bookmarkEnd w:id="425"/>
+      <w:bookmarkEnd w:id="426"/>
     </w:p>
     <w:p>
       <w:pPr>
@@ -47409,7 +47520,7 @@
                         </a:ln>
                         <a:extLst>
                           <a:ext uri="{909E8E84-426E-40dd-AFC4-6F175D3DCCD1}">
-                            <a14:hiddenFill xmlns:arto="http://schemas.microsoft.com/office/word/2006/arto" xmlns:a14="http://schemas.microsoft.com/office/drawing/2010/main" xmlns:w="http://schemas.openxmlformats.org/wordprocessingml/2006/main" xmlns:w10="urn:schemas-microsoft-com:office:word" xmlns:v="urn:schemas-microsoft-com:vml" xmlns:o="urn:schemas-microsoft-com:office:office" xmlns:mv="urn:schemas-microsoft-com:mac:vml" xmlns:mo="http://schemas.microsoft.com/office/mac/office/2008/main" xmlns="">
+                            <a14:hiddenFill xmlns="" xmlns:mo="http://schemas.microsoft.com/office/mac/office/2008/main" xmlns:mv="urn:schemas-microsoft-com:mac:vml" xmlns:o="urn:schemas-microsoft-com:office:office" xmlns:v="urn:schemas-microsoft-com:vml" xmlns:w10="urn:schemas-microsoft-com:office:word" xmlns:w="http://schemas.openxmlformats.org/wordprocessingml/2006/main" xmlns:a14="http://schemas.microsoft.com/office/drawing/2010/main" xmlns:arto="http://schemas.microsoft.com/office/word/2006/arto">
                               <a:noFill/>
                             </a14:hiddenFill>
                           </a:ext>
@@ -47591,14 +47702,14 @@
                           </a:ln>
                           <a:extLst>
                             <a:ext uri="{909E8E84-426E-40dd-AFC4-6F175D3DCCD1}">
-                              <a14:hiddenFill xmlns:arto="http://schemas.microsoft.com/office/word/2006/arto" xmlns:a14="http://schemas.microsoft.com/office/drawing/2010/main" xmlns:w="http://schemas.openxmlformats.org/wordprocessingml/2006/main" xmlns:w10="urn:schemas-microsoft-com:office:word" xmlns:v="urn:schemas-microsoft-com:vml" xmlns:o="urn:schemas-microsoft-com:office:office" xmlns:mv="urn:schemas-microsoft-com:mac:vml" xmlns:mo="http://schemas.microsoft.com/office/mac/office/2008/main" xmlns="">
+                              <a14:hiddenFill xmlns="" xmlns:mo="http://schemas.microsoft.com/office/mac/office/2008/main" xmlns:mv="urn:schemas-microsoft-com:mac:vml" xmlns:o="urn:schemas-microsoft-com:office:office" xmlns:v="urn:schemas-microsoft-com:vml" xmlns:w10="urn:schemas-microsoft-com:office:word" xmlns:w="http://schemas.openxmlformats.org/wordprocessingml/2006/main" xmlns:a14="http://schemas.microsoft.com/office/drawing/2010/main" xmlns:arto="http://schemas.microsoft.com/office/word/2006/arto">
                                 <a:solidFill>
                                   <a:srgbClr val="FFFFFF"/>
                                 </a:solidFill>
                               </a14:hiddenFill>
                             </a:ext>
                             <a:ext uri="{91240B29-F687-4f45-9708-019B960494DF}">
-                              <a14:hiddenLine xmlns:arto="http://schemas.microsoft.com/office/word/2006/arto" xmlns:a14="http://schemas.microsoft.com/office/drawing/2010/main" xmlns:w="http://schemas.openxmlformats.org/wordprocessingml/2006/main" xmlns:w10="urn:schemas-microsoft-com:office:word" xmlns:v="urn:schemas-microsoft-com:vml" xmlns:o="urn:schemas-microsoft-com:office:office" xmlns:mv="urn:schemas-microsoft-com:mac:vml" xmlns:mo="http://schemas.microsoft.com/office/mac/office/2008/main" xmlns="" w="9525">
+                              <a14:hiddenLine xmlns="" xmlns:mo="http://schemas.microsoft.com/office/mac/office/2008/main" xmlns:mv="urn:schemas-microsoft-com:mac:vml" xmlns:o="urn:schemas-microsoft-com:office:office" xmlns:v="urn:schemas-microsoft-com:vml" xmlns:w10="urn:schemas-microsoft-com:office:word" xmlns:w="http://schemas.openxmlformats.org/wordprocessingml/2006/main" xmlns:a14="http://schemas.microsoft.com/office/drawing/2010/main" xmlns:arto="http://schemas.microsoft.com/office/word/2006/arto" w="9525">
                                 <a:solidFill>
                                   <a:srgbClr val="000000"/>
                                 </a:solidFill>
@@ -47637,7 +47748,7 @@
                           </a:ln>
                           <a:extLst>
                             <a:ext uri="{909E8E84-426E-40dd-AFC4-6F175D3DCCD1}">
-                              <a14:hiddenFill xmlns:arto="http://schemas.microsoft.com/office/word/2006/arto" xmlns:a14="http://schemas.microsoft.com/office/drawing/2010/main" xmlns:w="http://schemas.openxmlformats.org/wordprocessingml/2006/main" xmlns:w10="urn:schemas-microsoft-com:office:word" xmlns:v="urn:schemas-microsoft-com:vml" xmlns:o="urn:schemas-microsoft-com:office:office" xmlns:mv="urn:schemas-microsoft-com:mac:vml" xmlns:mo="http://schemas.microsoft.com/office/mac/office/2008/main" xmlns="">
+                              <a14:hiddenFill xmlns="" xmlns:mo="http://schemas.microsoft.com/office/mac/office/2008/main" xmlns:mv="urn:schemas-microsoft-com:mac:vml" xmlns:o="urn:schemas-microsoft-com:office:office" xmlns:v="urn:schemas-microsoft-com:vml" xmlns:w10="urn:schemas-microsoft-com:office:word" xmlns:w="http://schemas.openxmlformats.org/wordprocessingml/2006/main" xmlns:a14="http://schemas.microsoft.com/office/drawing/2010/main" xmlns:arto="http://schemas.microsoft.com/office/word/2006/arto">
                                 <a:noFill/>
                               </a14:hiddenFill>
                             </a:ext>
@@ -47669,7 +47780,7 @@
                           </a:ln>
                           <a:extLst>
                             <a:ext uri="{909E8E84-426E-40dd-AFC4-6F175D3DCCD1}">
-                              <a14:hiddenFill xmlns:arto="http://schemas.microsoft.com/office/word/2006/arto" xmlns:a14="http://schemas.microsoft.com/office/drawing/2010/main" xmlns:w="http://schemas.openxmlformats.org/wordprocessingml/2006/main" xmlns:w10="urn:schemas-microsoft-com:office:word" xmlns:v="urn:schemas-microsoft-com:vml" xmlns:o="urn:schemas-microsoft-com:office:office" xmlns:mv="urn:schemas-microsoft-com:mac:vml" xmlns:mo="http://schemas.microsoft.com/office/mac/office/2008/main" xmlns="">
+                              <a14:hiddenFill xmlns="" xmlns:mo="http://schemas.microsoft.com/office/mac/office/2008/main" xmlns:mv="urn:schemas-microsoft-com:mac:vml" xmlns:o="urn:schemas-microsoft-com:office:office" xmlns:v="urn:schemas-microsoft-com:vml" xmlns:w10="urn:schemas-microsoft-com:office:word" xmlns:w="http://schemas.openxmlformats.org/wordprocessingml/2006/main" xmlns:a14="http://schemas.microsoft.com/office/drawing/2010/main" xmlns:arto="http://schemas.microsoft.com/office/word/2006/arto">
                                 <a:noFill/>
                               </a14:hiddenFill>
                             </a:ext>
@@ -48321,7 +48432,7 @@
       </w:r>
     </w:p>
   </w:comment>
-  <w:comment w:id="243" w:author="Luke Duncan" w:date="2020-04-09T14:49:00Z" w:initials="LD">
+  <w:comment w:id="242" w:author="Luke Duncan" w:date="2020-05-05T12:43:00Z" w:initials="LD">
     <w:p>
       <w:pPr>
         <w:pStyle w:val="CommentText"/>
@@ -48333,11 +48444,11 @@
         <w:annotationRef/>
       </w:r>
       <w:r>
-        <w:t>CP 1197</w:t>
+        <w:t>CP 1206</w:t>
       </w:r>
     </w:p>
   </w:comment>
-  <w:comment w:id="333" w:author="Luke Duncan" w:date="2020-04-09T14:51:00Z" w:initials="LD">
+  <w:comment w:id="246" w:author="Luke Duncan" w:date="2020-04-09T14:49:00Z" w:initials="LD">
     <w:p>
       <w:pPr>
         <w:pStyle w:val="CommentText"/>
@@ -48349,11 +48460,75 @@
         <w:annotationRef/>
       </w:r>
       <w:r>
-        <w:t>CP 1198</w:t>
+        <w:t>CP 1197</w:t>
       </w:r>
     </w:p>
   </w:comment>
-  <w:comment w:id="371" w:author="Luke Duncan" w:date="2020-04-09T14:48:00Z" w:initials="LD">
+  <w:comment w:id="335" w:author="Luke Duncan" w:date="2020-05-05T12:42:00Z" w:initials="LD">
+    <w:p>
+      <w:pPr>
+        <w:pStyle w:val="CommentText"/>
+      </w:pPr>
+      <w:r>
+        <w:rPr>
+          <w:rStyle w:val="CommentReference"/>
+        </w:rPr>
+        <w:annotationRef/>
+      </w:r>
+      <w:r>
+        <w:t>CP 1206</w:t>
+      </w:r>
+    </w:p>
+  </w:comment>
+  <w:comment w:id="339" w:author="Luke Duncan" w:date="2020-04-09T14:51:00Z" w:initials="LD">
+    <w:p>
+      <w:pPr>
+        <w:pStyle w:val="CommentText"/>
+      </w:pPr>
+      <w:r>
+        <w:rPr>
+          <w:rStyle w:val="CommentReference"/>
+        </w:rPr>
+        <w:annotationRef/>
+      </w:r>
+      <w:r>
+        <w:t>CP 1198</w:t>
+      </w:r>
+    </w:p>
+  </w:comment>
+  <w:comment w:id="344" w:author="Luke Duncan" w:date="2020-05-05T12:42:00Z" w:initials="LD">
+    <w:p>
+      <w:pPr>
+        <w:pStyle w:val="CommentText"/>
+      </w:pPr>
+      <w:r>
+        <w:rPr>
+          <w:rStyle w:val="CommentReference"/>
+        </w:rPr>
+        <w:annotationRef/>
+      </w:r>
+      <w:r>
+        <w:t>CP 1206</w:t>
+      </w:r>
+    </w:p>
+  </w:comment>
+  <w:comment w:id="356" w:author="Luke Duncan" w:date="2020-05-05T12:43:00Z" w:initials="LD">
+    <w:p>
+      <w:pPr>
+        <w:pStyle w:val="CommentText"/>
+      </w:pPr>
+      <w:r>
+        <w:rPr>
+          <w:rStyle w:val="CommentReference"/>
+        </w:rPr>
+        <w:annotationRef/>
+      </w:r>
+      <w:r>
+        <w:t>CP 1206</w:t>
+      </w:r>
+    </w:p>
+  </w:comment>
+  <w:comment w:id="383" w:author="Luke Duncan" w:date="2020-04-09T14:48:00Z" w:initials="LD">
     <w:p>
       <w:pPr>
         <w:pStyle w:val="CommentText"/>
@@ -48380,8 +48555,12 @@
   <w15:commentEx w15:paraId="718000A4" w15:done="0"/>
   <w15:commentEx w15:paraId="6834D6BE" w15:done="0"/>
   <w15:commentEx w15:paraId="6F3BE6A3" w15:done="0"/>
+  <w15:commentEx w15:paraId="696E72F9" w15:done="0"/>
   <w15:commentEx w15:paraId="3BEE1A04" w15:done="0"/>
+  <w15:commentEx w15:paraId="48C378DE" w15:done="0"/>
   <w15:commentEx w15:paraId="1B4A4222" w15:done="0"/>
+  <w15:commentEx w15:paraId="61240CB2" w15:done="0"/>
+  <w15:commentEx w15:paraId="7346A247" w15:done="0"/>
   <w15:commentEx w15:paraId="714FB769" w15:done="0"/>
 </w15:commentsEx>
 </file>
@@ -48394,8 +48573,12 @@
   <w16cid:commentId w16cid:paraId="718000A4" w16cid:durableId="2239B48C"/>
   <w16cid:commentId w16cid:paraId="6834D6BE" w16cid:durableId="2239B47C"/>
   <w16cid:commentId w16cid:paraId="6F3BE6A3" w16cid:durableId="2239B471"/>
+  <w16cid:commentId w16cid:paraId="696E72F9" w16cid:durableId="225BDE05"/>
   <w16cid:commentId w16cid:paraId="3BEE1A04" w16cid:durableId="2239B462"/>
+  <w16cid:commentId w16cid:paraId="48C378DE" w16cid:durableId="225BDDA5"/>
   <w16cid:commentId w16cid:paraId="1B4A4222" w16cid:durableId="2239B4E5"/>
+  <w16cid:commentId w16cid:paraId="61240CB2" w16cid:durableId="225BDDC3"/>
+  <w16cid:commentId w16cid:paraId="7346A247" w16cid:durableId="225BDDD6"/>
   <w16cid:commentId w16cid:paraId="714FB769" w16cid:durableId="2239B449"/>
 </w16cid:commentsIds>
 </file>
@@ -48505,8 +48688,8 @@
         <w:sz w:val="20"/>
       </w:rPr>
     </w:pPr>
-    <w:bookmarkStart w:id="415" w:name="_1l354xk" w:colFirst="0" w:colLast="0"/>
-    <w:bookmarkEnd w:id="415"/>
+    <w:bookmarkStart w:id="427" w:name="_1l354xk" w:colFirst="0" w:colLast="0"/>
+    <w:bookmarkEnd w:id="427"/>
     <w:r>
       <w:rPr>
         <w:sz w:val="20"/>
@@ -48676,10 +48859,7 @@
         <w:footnoteRef/>
       </w:r>
       <w:r>
-        <w:t xml:space="preserve"> </w:t>
-      </w:r>
-      <w:r>
-        <w:t xml:space="preserve">FHIR </w:t>
+        <w:t xml:space="preserve"> FHIR </w:t>
       </w:r>
       <w:r>
         <w:t>is the registered trademark of Health Level Seven International.</w:t>
@@ -50479,15 +50659,6 @@
   </w:num>
   <w:num w:numId="26">
     <w:abstractNumId w:val="19"/>
-    <w:lvlOverride w:ilvl="0"/>
-    <w:lvlOverride w:ilvl="1"/>
-    <w:lvlOverride w:ilvl="2"/>
-    <w:lvlOverride w:ilvl="3"/>
-    <w:lvlOverride w:ilvl="4"/>
-    <w:lvlOverride w:ilvl="5"/>
-    <w:lvlOverride w:ilvl="6"/>
-    <w:lvlOverride w:ilvl="7"/>
-    <w:lvlOverride w:ilvl="8"/>
   </w:num>
 </w:numbering>
 </file>
@@ -51081,6 +51252,7 @@
   <w:style w:type="character" w:default="1" w:styleId="DefaultParagraphFont">
     <w:name w:val="Default Paragraph Font"/>
     <w:uiPriority w:val="1"/>
+    <w:semiHidden/>
     <w:unhideWhenUsed/>
   </w:style>
   <w:style w:type="table" w:default="1" w:styleId="TableNormal">
@@ -52341,7 +52513,7 @@
 </file>
 
 <file path=customXml/itemProps1.xml><?xml version="1.0" encoding="utf-8"?>
-<ds:datastoreItem xmlns:ds="http://schemas.openxmlformats.org/officeDocument/2006/customXml" ds:itemID="{3BFBE5FE-F069-4AE3-AC56-B8955B37ED0C}">
+<ds:datastoreItem xmlns:ds="http://schemas.openxmlformats.org/officeDocument/2006/customXml" ds:itemID="{0FE39450-0F15-497E-AE12-47C22FD994C6}">
   <ds:schemaRefs>
     <ds:schemaRef ds:uri="http://schemas.openxmlformats.org/officeDocument/2006/bibliography"/>
   </ds:schemaRefs>

</xml_diff>